<commit_message>
docs: atualizado o titulo, o capitulo 9 e as referencias
</commit_message>
<xml_diff>
--- a/docs/projeto-pratico.docx
+++ b/docs/projeto-pratico.docx
@@ -234,8 +234,126 @@
           <w:sz w:val="44"/>
           <w:szCs w:val="44"/>
         </w:rPr>
-        <w:t>EDUCATIVO: DESENVOLVIMENTO DE UMA SOLUÇÃO QUE POSSIBILITE A INTERAÇÃOVISANDO A PROMOÇÃO DE CONHECIMENTO</w:t>
-      </w:r>
+        <w:t>QUIZELO</w:t>
+      </w:r>
+      <w:r>
+        <w:rPr>
+          <w:rFonts w:ascii="Arial Black" w:hAnsi="Arial Black" w:cs="Arial"/>
+          <w:b/>
+          <w:bCs/>
+          <w:color w:val="E5CC80"/>
+          <w:sz w:val="44"/>
+          <w:szCs w:val="44"/>
+        </w:rPr>
+        <w:t xml:space="preserve">: </w:t>
+      </w:r>
+      <w:r>
+        <w:rPr>
+          <w:rFonts w:ascii="Arial Black" w:hAnsi="Arial Black" w:cs="Arial"/>
+          <w:b/>
+          <w:bCs/>
+          <w:color w:val="E5CC80"/>
+          <w:sz w:val="44"/>
+          <w:szCs w:val="44"/>
+        </w:rPr>
+        <w:t>O LABIRINTO DO SABER</w:t>
+      </w:r>
+    </w:p>
+    <w:p>
+      <w:pPr>
+        <w:spacing w:after="0" w:line="360" w:lineRule="auto"/>
+        <w:jc w:val="center"/>
+        <w:rPr>
+          <w:rFonts w:ascii="Arial" w:hAnsi="Arial" w:cs="Arial"/>
+          <w:color w:val="FFFFFF" w:themeColor="background1"/>
+          <w:sz w:val="24"/>
+          <w:szCs w:val="24"/>
+        </w:rPr>
+      </w:pPr>
+    </w:p>
+    <w:p>
+      <w:pPr>
+        <w:spacing w:after="0" w:line="360" w:lineRule="auto"/>
+        <w:jc w:val="center"/>
+        <w:rPr>
+          <w:rFonts w:ascii="Arial" w:hAnsi="Arial" w:cs="Arial"/>
+          <w:color w:val="FFFFFF" w:themeColor="background1"/>
+          <w:sz w:val="24"/>
+          <w:szCs w:val="24"/>
+        </w:rPr>
+      </w:pPr>
+    </w:p>
+    <w:p>
+      <w:pPr>
+        <w:spacing w:after="0" w:line="360" w:lineRule="auto"/>
+        <w:jc w:val="center"/>
+        <w:rPr>
+          <w:rFonts w:ascii="Arial" w:hAnsi="Arial" w:cs="Arial"/>
+          <w:color w:val="FFFFFF" w:themeColor="background1"/>
+          <w:sz w:val="24"/>
+          <w:szCs w:val="24"/>
+        </w:rPr>
+      </w:pPr>
+    </w:p>
+    <w:p>
+      <w:pPr>
+        <w:spacing w:after="0" w:line="360" w:lineRule="auto"/>
+        <w:jc w:val="center"/>
+        <w:rPr>
+          <w:rFonts w:ascii="Arial" w:hAnsi="Arial" w:cs="Arial"/>
+          <w:color w:val="FFFFFF" w:themeColor="background1"/>
+          <w:sz w:val="24"/>
+          <w:szCs w:val="24"/>
+        </w:rPr>
+      </w:pPr>
+    </w:p>
+    <w:p>
+      <w:pPr>
+        <w:spacing w:after="0" w:line="360" w:lineRule="auto"/>
+        <w:jc w:val="center"/>
+        <w:rPr>
+          <w:rFonts w:ascii="Arial" w:hAnsi="Arial" w:cs="Arial"/>
+          <w:color w:val="FFFFFF" w:themeColor="background1"/>
+          <w:sz w:val="24"/>
+          <w:szCs w:val="24"/>
+        </w:rPr>
+      </w:pPr>
+    </w:p>
+    <w:p>
+      <w:pPr>
+        <w:spacing w:after="0" w:line="360" w:lineRule="auto"/>
+        <w:jc w:val="center"/>
+        <w:rPr>
+          <w:rFonts w:ascii="Arial" w:hAnsi="Arial" w:cs="Arial"/>
+          <w:color w:val="FFFFFF" w:themeColor="background1"/>
+          <w:sz w:val="24"/>
+          <w:szCs w:val="24"/>
+        </w:rPr>
+      </w:pPr>
+    </w:p>
+    <w:p>
+      <w:pPr>
+        <w:spacing w:after="0" w:line="360" w:lineRule="auto"/>
+        <w:jc w:val="center"/>
+        <w:rPr>
+          <w:rFonts w:ascii="Arial" w:hAnsi="Arial" w:cs="Arial"/>
+          <w:color w:val="FFFFFF" w:themeColor="background1"/>
+          <w:sz w:val="24"/>
+          <w:szCs w:val="24"/>
+        </w:rPr>
+      </w:pPr>
+    </w:p>
+    <w:p>
+      <w:pPr>
+        <w:spacing w:after="0" w:line="360" w:lineRule="auto"/>
+        <w:jc w:val="center"/>
+        <w:rPr>
+          <w:rFonts w:ascii="Arial" w:hAnsi="Arial" w:cs="Arial"/>
+          <w:color w:val="FFFFFF" w:themeColor="background1"/>
+          <w:sz w:val="24"/>
+          <w:szCs w:val="24"/>
+        </w:rPr>
+      </w:pPr>
     </w:p>
     <w:p>
       <w:pPr>
@@ -576,7 +694,6 @@
         </mc:AlternateContent>
       </w:r>
     </w:p>
-    <w:p/>
     <w:p>
       <w:pPr>
         <w:spacing w:after="0" w:line="360" w:lineRule="auto"/>
@@ -633,14 +750,6 @@
               <w:color w:val="2F5496" w:themeColor="accent1" w:themeShade="BF"/>
               <w:sz w:val="24"/>
               <w:szCs w:val="24"/>
-              <w14:textFill>
-                <w14:solidFill>
-                  <w14:schemeClr w14:val="accent1">
-                    <w14:lumMod w14:val="75000"/>
-                    <w14:lumMod w14:val="75000"/>
-                  </w14:schemeClr>
-                </w14:solidFill>
-              </w14:textFill>
             </w:rPr>
           </w:pPr>
         </w:p>
@@ -6613,8 +6722,201 @@
         <w:pStyle w:val="CorpodoTexto"/>
       </w:pPr>
       <w:r>
-        <w:t>O trabalho desenvolvido para este trabalho de conclusão deve fazer parte de um portfólio que deverá lhe acompanhar. Nesta seção, faz-se necessário o apontamento do repositório da solução desenvolvida, bem como da documentação elaborada especificamente para o projeto</w:t>
-      </w:r>
+        <w:t>Todo o</w:t>
+      </w:r>
+      <w:r>
+        <w:t xml:space="preserve"> trabalho</w:t>
+      </w:r>
+      <w:r>
+        <w:t xml:space="preserve"> de</w:t>
+      </w:r>
+      <w:r>
+        <w:t xml:space="preserve"> desenvolvi</w:t>
+      </w:r>
+      <w:r>
+        <w:t xml:space="preserve">mento e documento da solução foi centralizado no </w:t>
+      </w:r>
+      <w:proofErr w:type="spellStart"/>
+      <w:r>
+        <w:t>Git</w:t>
+      </w:r>
+      <w:proofErr w:type="spellEnd"/>
+      <w:r>
+        <w:t>, um sistema de controle de versões, e está publicamente disponível.</w:t>
+      </w:r>
+    </w:p>
+    <w:p>
+      <w:pPr>
+        <w:pStyle w:val="CorpodoTexto"/>
+      </w:pPr>
+      <w:r>
+        <w:t>Este capítulo registra os artefatos técnicos produzidos: o repositório do código-fonte, a documentação de uso e a base de dados de conteúdo.</w:t>
+      </w:r>
+    </w:p>
+    <w:p>
+      <w:pPr>
+        <w:pStyle w:val="CorpodoTexto"/>
+      </w:pPr>
+    </w:p>
+    <w:p>
+      <w:pPr>
+        <w:pStyle w:val="Ttulo2"/>
+      </w:pPr>
+      <w:r>
+        <w:t>Repositório do Código-Fonte</w:t>
+      </w:r>
+    </w:p>
+    <w:p>
+      <w:pPr>
+        <w:pStyle w:val="CorpodoTexto"/>
+      </w:pPr>
+      <w:r>
+        <w:t>O código-fonte completo da aplicação está hospedado na plataforma GitHub.</w:t>
+      </w:r>
+    </w:p>
+    <w:p>
+      <w:pPr>
+        <w:pStyle w:val="CorpodoTexto"/>
+      </w:pPr>
+      <w:r>
+        <w:t xml:space="preserve">Seguindo a estratégia de versionamento, descrita no capítulo 5 deste documento, a </w:t>
+      </w:r>
+      <w:proofErr w:type="spellStart"/>
+      <w:r>
+        <w:t>branch</w:t>
+      </w:r>
+      <w:proofErr w:type="spellEnd"/>
+      <w:r>
+        <w:t xml:space="preserve"> </w:t>
+      </w:r>
+      <w:proofErr w:type="spellStart"/>
+      <w:r>
+        <w:t>main</w:t>
+      </w:r>
+      <w:proofErr w:type="spellEnd"/>
+      <w:r>
+        <w:t xml:space="preserve"> representa o estado de desenvolvimento mais atual. As versões estáveis estão marcadas como “Releases” (associadas a </w:t>
+      </w:r>
+      <w:proofErr w:type="spellStart"/>
+      <w:r>
+        <w:t>tags</w:t>
+      </w:r>
+      <w:proofErr w:type="spellEnd"/>
+      <w:r>
+        <w:t xml:space="preserve"> de versão, como</w:t>
+      </w:r>
+      <w:r>
+        <w:t>: 1.0.0 por exemplo) para fácil identificação.</w:t>
+      </w:r>
+    </w:p>
+    <w:p>
+      <w:pPr>
+        <w:pStyle w:val="CorpodoTexto"/>
+        <w:numPr>
+          <w:ilvl w:val="0"/>
+          <w:numId w:val="12"/>
+        </w:numPr>
+      </w:pPr>
+      <w:r>
+        <w:t xml:space="preserve">URL do Repositório: </w:t>
+      </w:r>
+      <w:hyperlink r:id="rId23" w:history="1">
+        <w:r>
+          <w:rPr>
+            <w:rStyle w:val="Hyperlink"/>
+          </w:rPr>
+          <w:t>https://github.com/severinovieiraneto/quizelo.git</w:t>
+        </w:r>
+      </w:hyperlink>
+    </w:p>
+    <w:p>
+      <w:pPr>
+        <w:pStyle w:val="CorpodoTexto"/>
+        <w:ind w:firstLine="0"/>
+      </w:pPr>
+    </w:p>
+    <w:p>
+      <w:pPr>
+        <w:pStyle w:val="Ttulo2"/>
+      </w:pPr>
+      <w:r>
+        <w:t>Documentação do Projeto</w:t>
+      </w:r>
+    </w:p>
+    <w:p>
+      <w:pPr>
+        <w:pStyle w:val="CorpodoTexto"/>
+      </w:pPr>
+      <w:r>
+        <w:t>A documentação do projeto foi elaborada especificamente para a solução e está localizada na raiz do repositório, no arquivo README.md.</w:t>
+      </w:r>
+    </w:p>
+    <w:p>
+      <w:pPr>
+        <w:pStyle w:val="CorpodoTexto"/>
+      </w:pPr>
+    </w:p>
+    <w:p>
+      <w:pPr>
+        <w:pStyle w:val="Ttulo2"/>
+      </w:pPr>
+      <w:r>
+        <w:t>Base de Dados</w:t>
+      </w:r>
+    </w:p>
+    <w:p>
+      <w:pPr>
+        <w:pStyle w:val="CorpodoTexto"/>
+      </w:pPr>
+      <w:r>
+        <w:t xml:space="preserve">O principal artefato de conteúdo do projeto – o banco de dados de 1140 perguntas e suas respectivas fontes formatadas no padrão ABNT – também está </w:t>
+      </w:r>
+      <w:proofErr w:type="spellStart"/>
+      <w:r>
+        <w:t>versionado</w:t>
+      </w:r>
+      <w:proofErr w:type="spellEnd"/>
+      <w:r>
+        <w:t>.</w:t>
+      </w:r>
+    </w:p>
+    <w:p>
+      <w:pPr>
+        <w:pStyle w:val="CorpodoTexto"/>
+      </w:pPr>
+      <w:r>
+        <w:t>Estas evidências de conteúdo podem ser encontradas no repositório no seguinte diretório:</w:t>
+      </w:r>
+    </w:p>
+    <w:p>
+      <w:pPr>
+        <w:pStyle w:val="CorpodoTexto"/>
+        <w:numPr>
+          <w:ilvl w:val="0"/>
+          <w:numId w:val="12"/>
+        </w:numPr>
+        <w:jc w:val="left"/>
+      </w:pPr>
+      <w:r>
+        <w:t>Localização dos Dados</w:t>
+      </w:r>
+      <w:r>
+        <w:t xml:space="preserve">: </w:t>
+      </w:r>
+      <w:hyperlink r:id="rId24" w:history="1">
+        <w:r>
+          <w:rPr>
+            <w:rStyle w:val="Hyperlink"/>
+          </w:rPr>
+          <w:t>https://github.com/severinovieiraneto/quizelo</w:t>
+        </w:r>
+        <w:r>
+          <w:rPr>
+            <w:rStyle w:val="Hyperlink"/>
+          </w:rPr>
+          <w:t>/tree/main/data/questions</w:t>
+        </w:r>
+      </w:hyperlink>
     </w:p>
     <w:p>
       <w:pPr>
@@ -7242,7 +7544,7 @@
       <w:r>
         <w:t xml:space="preserve"> 29 fev. 2024. Disponível em: </w:t>
       </w:r>
-      <w:hyperlink r:id="rId23" w:tgtFrame="_blank" w:history="1">
+      <w:hyperlink r:id="rId25" w:tgtFrame="_blank" w:history="1">
         <w:r>
           <w:rPr>
             <w:rStyle w:val="Hyperlink"/>
@@ -7292,7 +7594,7 @@
       <w:r>
         <w:t xml:space="preserve">. São Francisco: Sensor Tower, 2024. Disponível em: </w:t>
       </w:r>
-      <w:hyperlink r:id="rId24" w:tgtFrame="_blank" w:history="1">
+      <w:hyperlink r:id="rId26" w:tgtFrame="_blank" w:history="1">
         <w:r>
           <w:rPr>
             <w:rStyle w:val="Hyperlink"/>
@@ -7414,7 +7716,7 @@
       <w:r>
         <w:t xml:space="preserve">, 2024. Disponível em: </w:t>
       </w:r>
-      <w:hyperlink r:id="rId25" w:tgtFrame="_blank" w:history="1">
+      <w:hyperlink r:id="rId27" w:tgtFrame="_blank" w:history="1">
         <w:r>
           <w:rPr>
             <w:rStyle w:val="Hyperlink"/>
@@ -7489,7 +7791,7 @@
       <w:r>
         <w:t xml:space="preserve">. [Press Release]. Nova York: The New York Times, 8 maio 2024. Disponível em: </w:t>
       </w:r>
-      <w:hyperlink r:id="rId26" w:tgtFrame="_blank" w:history="1">
+      <w:hyperlink r:id="rId28" w:tgtFrame="_blank" w:history="1">
         <w:r>
           <w:rPr>
             <w:rStyle w:val="Hyperlink"/>
@@ -7650,7 +7952,7 @@
       <w:r>
         <w:t xml:space="preserve">.]: Mozilla, 2025. Disponível em: </w:t>
       </w:r>
-      <w:hyperlink r:id="rId27" w:tgtFrame="_blank" w:history="1">
+      <w:hyperlink r:id="rId29" w:tgtFrame="_blank" w:history="1">
         <w:r>
           <w:rPr>
             <w:rStyle w:val="Hyperlink"/>
@@ -7710,7 +8012,7 @@
       <w:r>
         <w:t xml:space="preserve">.]: Remix Software, 2024. Disponível em: </w:t>
       </w:r>
-      <w:hyperlink r:id="rId28" w:tgtFrame="_blank" w:history="1">
+      <w:hyperlink r:id="rId30" w:tgtFrame="_blank" w:history="1">
         <w:r>
           <w:rPr>
             <w:rStyle w:val="Hyperlink"/>
@@ -7726,6 +8028,39 @@
       </w:r>
       <w:r>
         <w:t xml:space="preserve"> </w:t>
+      </w:r>
+    </w:p>
+    <w:p>
+      <w:pPr>
+        <w:pStyle w:val="CorpodaReferncia"/>
+      </w:pPr>
+    </w:p>
+    <w:p>
+      <w:pPr>
+        <w:pStyle w:val="CorpodaReferncia"/>
+        <w:jc w:val="left"/>
+      </w:pPr>
+      <w:r>
+        <w:t xml:space="preserve">VIEIRA NETO, Severino. </w:t>
+      </w:r>
+      <w:proofErr w:type="spellStart"/>
+      <w:r>
+        <w:t>Quizelo</w:t>
+      </w:r>
+      <w:proofErr w:type="spellEnd"/>
+      <w:r>
+        <w:t xml:space="preserve">: O Labirinto do Saber. Versão 1.0.0. [S.I.]: GitHub, 2025. Repositório de software. Disponível em: </w:t>
+      </w:r>
+      <w:hyperlink r:id="rId31" w:history="1">
+        <w:r>
+          <w:rPr>
+            <w:rStyle w:val="Hyperlink"/>
+          </w:rPr>
+          <w:t>https://github.com/severinovieiraneto/quizelo.git</w:t>
+        </w:r>
+      </w:hyperlink>
+      <w:r>
+        <w:t>. Acesso em: 7 nov. 2025.</w:t>
       </w:r>
     </w:p>
     <w:sectPr>
@@ -8252,95 +8587,9 @@
 <file path=word/numbering.xml><?xml version="1.0" encoding="utf-8"?>
 <w:numbering xmlns:wpc="http://schemas.microsoft.com/office/word/2010/wordprocessingCanvas" xmlns:cx="http://schemas.microsoft.com/office/drawing/2014/chartex" xmlns:cx1="http://schemas.microsoft.com/office/drawing/2015/9/8/chartex" xmlns:cx2="http://schemas.microsoft.com/office/drawing/2015/10/21/chartex" xmlns:cx3="http://schemas.microsoft.com/office/drawing/2016/5/9/chartex" xmlns:cx4="http://schemas.microsoft.com/office/drawing/2016/5/10/chartex" xmlns:cx5="http://schemas.microsoft.com/office/drawing/2016/5/11/chartex" xmlns:cx6="http://schemas.microsoft.com/office/drawing/2016/5/12/chartex" xmlns:cx7="http://schemas.microsoft.com/office/drawing/2016/5/13/chartex" xmlns:cx8="http://schemas.microsoft.com/office/drawing/2016/5/14/chartex" xmlns:mc="http://schemas.openxmlformats.org/markup-compatibility/2006" xmlns:aink="http://schemas.microsoft.com/office/drawing/2016/ink" xmlns:am3d="http://schemas.microsoft.com/office/drawing/2017/model3d" xmlns:o="urn:schemas-microsoft-com:office:office" xmlns:oel="http://schemas.microsoft.com/office/2019/extlst" xmlns:r="http://schemas.openxmlformats.org/officeDocument/2006/relationships" xmlns:m="http://schemas.openxmlformats.org/officeDocument/2006/math" xmlns:v="urn:schemas-microsoft-com:vml" xmlns:wp14="http://schemas.microsoft.com/office/word/2010/wordprocessingDrawing" xmlns:wp="http://schemas.openxmlformats.org/drawingml/2006/wordprocessingDrawing" xmlns:w10="urn:schemas-microsoft-com:office:word" xmlns:w="http://schemas.openxmlformats.org/wordprocessingml/2006/main" xmlns:w14="http://schemas.microsoft.com/office/word/2010/wordml" xmlns:w15="http://schemas.microsoft.com/office/word/2012/wordml" xmlns:w16cex="http://schemas.microsoft.com/office/word/2018/wordml/cex" xmlns:w16cid="http://schemas.microsoft.com/office/word/2016/wordml/cid" xmlns:w16="http://schemas.microsoft.com/office/word/2018/wordml" xmlns:w16du="http://schemas.microsoft.com/office/word/2023/wordml/word16du" xmlns:w16sdtdh="http://schemas.microsoft.com/office/word/2020/wordml/sdtdatahash" xmlns:w16sdtfl="http://schemas.microsoft.com/office/word/2024/wordml/sdtformatlock" xmlns:w16se="http://schemas.microsoft.com/office/word/2015/wordml/symex" xmlns:wpg="http://schemas.microsoft.com/office/word/2010/wordprocessingGroup" xmlns:wpi="http://schemas.microsoft.com/office/word/2010/wordprocessingInk" xmlns:wne="http://schemas.microsoft.com/office/word/2006/wordml" xmlns:wps="http://schemas.microsoft.com/office/word/2010/wordprocessingShape" mc:Ignorable="w14 w15 w16se w16cid w16 w16cex w16sdtdh w16sdtfl w16du wp14">
   <w:abstractNum w:abstractNumId="0" w15:restartNumberingAfterBreak="0">
-    <w:nsid w:val="0E0B7BB7"/>
+    <w:nsid w:val="022D218F"/>
     <w:multiLevelType w:val="hybridMultilevel"/>
-    <w:tmpl w:val="DDBAA482"/>
-    <w:lvl w:ilvl="0" w:tplc="0416000F">
-      <w:start w:val="1"/>
-      <w:numFmt w:val="decimal"/>
-      <w:lvlText w:val="%1."/>
-      <w:lvlJc w:val="left"/>
-      <w:pPr>
-        <w:ind w:left="1429" w:hanging="360"/>
-      </w:pPr>
-    </w:lvl>
-    <w:lvl w:ilvl="1" w:tplc="04160019" w:tentative="1">
-      <w:start w:val="1"/>
-      <w:numFmt w:val="lowerLetter"/>
-      <w:lvlText w:val="%2."/>
-      <w:lvlJc w:val="left"/>
-      <w:pPr>
-        <w:ind w:left="2149" w:hanging="360"/>
-      </w:pPr>
-    </w:lvl>
-    <w:lvl w:ilvl="2" w:tplc="0416001B" w:tentative="1">
-      <w:start w:val="1"/>
-      <w:numFmt w:val="lowerRoman"/>
-      <w:lvlText w:val="%3."/>
-      <w:lvlJc w:val="right"/>
-      <w:pPr>
-        <w:ind w:left="2869" w:hanging="180"/>
-      </w:pPr>
-    </w:lvl>
-    <w:lvl w:ilvl="3" w:tplc="0416000F" w:tentative="1">
-      <w:start w:val="1"/>
-      <w:numFmt w:val="decimal"/>
-      <w:lvlText w:val="%4."/>
-      <w:lvlJc w:val="left"/>
-      <w:pPr>
-        <w:ind w:left="3589" w:hanging="360"/>
-      </w:pPr>
-    </w:lvl>
-    <w:lvl w:ilvl="4" w:tplc="04160019" w:tentative="1">
-      <w:start w:val="1"/>
-      <w:numFmt w:val="lowerLetter"/>
-      <w:lvlText w:val="%5."/>
-      <w:lvlJc w:val="left"/>
-      <w:pPr>
-        <w:ind w:left="4309" w:hanging="360"/>
-      </w:pPr>
-    </w:lvl>
-    <w:lvl w:ilvl="5" w:tplc="0416001B" w:tentative="1">
-      <w:start w:val="1"/>
-      <w:numFmt w:val="lowerRoman"/>
-      <w:lvlText w:val="%6."/>
-      <w:lvlJc w:val="right"/>
-      <w:pPr>
-        <w:ind w:left="5029" w:hanging="180"/>
-      </w:pPr>
-    </w:lvl>
-    <w:lvl w:ilvl="6" w:tplc="0416000F" w:tentative="1">
-      <w:start w:val="1"/>
-      <w:numFmt w:val="decimal"/>
-      <w:lvlText w:val="%7."/>
-      <w:lvlJc w:val="left"/>
-      <w:pPr>
-        <w:ind w:left="5749" w:hanging="360"/>
-      </w:pPr>
-    </w:lvl>
-    <w:lvl w:ilvl="7" w:tplc="04160019" w:tentative="1">
-      <w:start w:val="1"/>
-      <w:numFmt w:val="lowerLetter"/>
-      <w:lvlText w:val="%8."/>
-      <w:lvlJc w:val="left"/>
-      <w:pPr>
-        <w:ind w:left="6469" w:hanging="360"/>
-      </w:pPr>
-    </w:lvl>
-    <w:lvl w:ilvl="8" w:tplc="0416001B" w:tentative="1">
-      <w:start w:val="1"/>
-      <w:numFmt w:val="lowerRoman"/>
-      <w:lvlText w:val="%9."/>
-      <w:lvlJc w:val="right"/>
-      <w:pPr>
-        <w:ind w:left="7189" w:hanging="180"/>
-      </w:pPr>
-    </w:lvl>
-  </w:abstractNum>
-  <w:abstractNum w:abstractNumId="1" w15:restartNumberingAfterBreak="0">
-    <w:nsid w:val="10C76517"/>
-    <w:multiLevelType w:val="hybridMultilevel"/>
-    <w:tmpl w:val="EE6AFC4C"/>
+    <w:tmpl w:val="D1E4AEEA"/>
     <w:lvl w:ilvl="0" w:tplc="04160001">
       <w:start w:val="1"/>
       <w:numFmt w:val="bullet"/>
@@ -8450,10 +8699,10 @@
       </w:rPr>
     </w:lvl>
   </w:abstractNum>
-  <w:abstractNum w:abstractNumId="2" w15:restartNumberingAfterBreak="0">
-    <w:nsid w:val="359259E5"/>
+  <w:abstractNum w:abstractNumId="1" w15:restartNumberingAfterBreak="0">
+    <w:nsid w:val="0E0B7BB7"/>
     <w:multiLevelType w:val="hybridMultilevel"/>
-    <w:tmpl w:val="EB1898D8"/>
+    <w:tmpl w:val="DDBAA482"/>
     <w:lvl w:ilvl="0" w:tplc="0416000F">
       <w:start w:val="1"/>
       <w:numFmt w:val="decimal"/>
@@ -8536,103 +8785,17 @@
       </w:pPr>
     </w:lvl>
   </w:abstractNum>
-  <w:abstractNum w:abstractNumId="3" w15:restartNumberingAfterBreak="0">
-    <w:nsid w:val="40BC3F4E"/>
+  <w:abstractNum w:abstractNumId="2" w15:restartNumberingAfterBreak="0">
+    <w:nsid w:val="10C76517"/>
     <w:multiLevelType w:val="hybridMultilevel"/>
-    <w:tmpl w:val="CD6C4D40"/>
-    <w:lvl w:ilvl="0" w:tplc="0416000F">
-      <w:start w:val="1"/>
-      <w:numFmt w:val="decimal"/>
-      <w:lvlText w:val="%1."/>
-      <w:lvlJc w:val="left"/>
-      <w:pPr>
-        <w:ind w:left="1429" w:hanging="360"/>
-      </w:pPr>
-    </w:lvl>
-    <w:lvl w:ilvl="1" w:tplc="04160019" w:tentative="1">
-      <w:start w:val="1"/>
-      <w:numFmt w:val="lowerLetter"/>
-      <w:lvlText w:val="%2."/>
-      <w:lvlJc w:val="left"/>
-      <w:pPr>
-        <w:ind w:left="2149" w:hanging="360"/>
-      </w:pPr>
-    </w:lvl>
-    <w:lvl w:ilvl="2" w:tplc="0416001B" w:tentative="1">
-      <w:start w:val="1"/>
-      <w:numFmt w:val="lowerRoman"/>
-      <w:lvlText w:val="%3."/>
-      <w:lvlJc w:val="right"/>
-      <w:pPr>
-        <w:ind w:left="2869" w:hanging="180"/>
-      </w:pPr>
-    </w:lvl>
-    <w:lvl w:ilvl="3" w:tplc="0416000F" w:tentative="1">
-      <w:start w:val="1"/>
-      <w:numFmt w:val="decimal"/>
-      <w:lvlText w:val="%4."/>
-      <w:lvlJc w:val="left"/>
-      <w:pPr>
-        <w:ind w:left="3589" w:hanging="360"/>
-      </w:pPr>
-    </w:lvl>
-    <w:lvl w:ilvl="4" w:tplc="04160019" w:tentative="1">
-      <w:start w:val="1"/>
-      <w:numFmt w:val="lowerLetter"/>
-      <w:lvlText w:val="%5."/>
-      <w:lvlJc w:val="left"/>
-      <w:pPr>
-        <w:ind w:left="4309" w:hanging="360"/>
-      </w:pPr>
-    </w:lvl>
-    <w:lvl w:ilvl="5" w:tplc="0416001B" w:tentative="1">
-      <w:start w:val="1"/>
-      <w:numFmt w:val="lowerRoman"/>
-      <w:lvlText w:val="%6."/>
-      <w:lvlJc w:val="right"/>
-      <w:pPr>
-        <w:ind w:left="5029" w:hanging="180"/>
-      </w:pPr>
-    </w:lvl>
-    <w:lvl w:ilvl="6" w:tplc="0416000F" w:tentative="1">
-      <w:start w:val="1"/>
-      <w:numFmt w:val="decimal"/>
-      <w:lvlText w:val="%7."/>
-      <w:lvlJc w:val="left"/>
-      <w:pPr>
-        <w:ind w:left="5749" w:hanging="360"/>
-      </w:pPr>
-    </w:lvl>
-    <w:lvl w:ilvl="7" w:tplc="04160019" w:tentative="1">
-      <w:start w:val="1"/>
-      <w:numFmt w:val="lowerLetter"/>
-      <w:lvlText w:val="%8."/>
-      <w:lvlJc w:val="left"/>
-      <w:pPr>
-        <w:ind w:left="6469" w:hanging="360"/>
-      </w:pPr>
-    </w:lvl>
-    <w:lvl w:ilvl="8" w:tplc="0416001B" w:tentative="1">
-      <w:start w:val="1"/>
-      <w:numFmt w:val="lowerRoman"/>
-      <w:lvlText w:val="%9."/>
-      <w:lvlJc w:val="right"/>
-      <w:pPr>
-        <w:ind w:left="7189" w:hanging="180"/>
-      </w:pPr>
-    </w:lvl>
-  </w:abstractNum>
-  <w:abstractNum w:abstractNumId="4" w15:restartNumberingAfterBreak="0">
-    <w:nsid w:val="4B9855BC"/>
-    <w:multiLevelType w:val="hybridMultilevel"/>
-    <w:tmpl w:val="91BC43B0"/>
+    <w:tmpl w:val="EE6AFC4C"/>
     <w:lvl w:ilvl="0" w:tplc="04160001">
       <w:start w:val="1"/>
       <w:numFmt w:val="bullet"/>
       <w:lvlText w:val=""/>
       <w:lvlJc w:val="left"/>
       <w:pPr>
-        <w:ind w:left="720" w:hanging="360"/>
+        <w:ind w:left="1429" w:hanging="360"/>
       </w:pPr>
       <w:rPr>
         <w:rFonts w:ascii="Symbol" w:hAnsi="Symbol" w:hint="default"/>
@@ -8644,7 +8807,7 @@
       <w:lvlText w:val="o"/>
       <w:lvlJc w:val="left"/>
       <w:pPr>
-        <w:ind w:left="1440" w:hanging="360"/>
+        <w:ind w:left="2149" w:hanging="360"/>
       </w:pPr>
       <w:rPr>
         <w:rFonts w:ascii="Courier New" w:hAnsi="Courier New" w:cs="Courier New" w:hint="default"/>
@@ -8656,7 +8819,7 @@
       <w:lvlText w:val=""/>
       <w:lvlJc w:val="left"/>
       <w:pPr>
-        <w:ind w:left="2160" w:hanging="360"/>
+        <w:ind w:left="2869" w:hanging="360"/>
       </w:pPr>
       <w:rPr>
         <w:rFonts w:ascii="Wingdings" w:hAnsi="Wingdings" w:hint="default"/>
@@ -8668,7 +8831,7 @@
       <w:lvlText w:val=""/>
       <w:lvlJc w:val="left"/>
       <w:pPr>
-        <w:ind w:left="2880" w:hanging="360"/>
+        <w:ind w:left="3589" w:hanging="360"/>
       </w:pPr>
       <w:rPr>
         <w:rFonts w:ascii="Symbol" w:hAnsi="Symbol" w:hint="default"/>
@@ -8680,7 +8843,7 @@
       <w:lvlText w:val="o"/>
       <w:lvlJc w:val="left"/>
       <w:pPr>
-        <w:ind w:left="3600" w:hanging="360"/>
+        <w:ind w:left="4309" w:hanging="360"/>
       </w:pPr>
       <w:rPr>
         <w:rFonts w:ascii="Courier New" w:hAnsi="Courier New" w:cs="Courier New" w:hint="default"/>
@@ -8692,7 +8855,7 @@
       <w:lvlText w:val=""/>
       <w:lvlJc w:val="left"/>
       <w:pPr>
-        <w:ind w:left="4320" w:hanging="360"/>
+        <w:ind w:left="5029" w:hanging="360"/>
       </w:pPr>
       <w:rPr>
         <w:rFonts w:ascii="Wingdings" w:hAnsi="Wingdings" w:hint="default"/>
@@ -8704,7 +8867,7 @@
       <w:lvlText w:val=""/>
       <w:lvlJc w:val="left"/>
       <w:pPr>
-        <w:ind w:left="5040" w:hanging="360"/>
+        <w:ind w:left="5749" w:hanging="360"/>
       </w:pPr>
       <w:rPr>
         <w:rFonts w:ascii="Symbol" w:hAnsi="Symbol" w:hint="default"/>
@@ -8716,7 +8879,7 @@
       <w:lvlText w:val="o"/>
       <w:lvlJc w:val="left"/>
       <w:pPr>
-        <w:ind w:left="5760" w:hanging="360"/>
+        <w:ind w:left="6469" w:hanging="360"/>
       </w:pPr>
       <w:rPr>
         <w:rFonts w:ascii="Courier New" w:hAnsi="Courier New" w:cs="Courier New" w:hint="default"/>
@@ -8728,14 +8891,299 @@
       <w:lvlText w:val=""/>
       <w:lvlJc w:val="left"/>
       <w:pPr>
-        <w:ind w:left="6480" w:hanging="360"/>
+        <w:ind w:left="7189" w:hanging="360"/>
       </w:pPr>
       <w:rPr>
         <w:rFonts w:ascii="Wingdings" w:hAnsi="Wingdings" w:hint="default"/>
       </w:rPr>
     </w:lvl>
   </w:abstractNum>
+  <w:abstractNum w:abstractNumId="3" w15:restartNumberingAfterBreak="0">
+    <w:nsid w:val="359259E5"/>
+    <w:multiLevelType w:val="hybridMultilevel"/>
+    <w:tmpl w:val="EB1898D8"/>
+    <w:lvl w:ilvl="0" w:tplc="0416000F">
+      <w:start w:val="1"/>
+      <w:numFmt w:val="decimal"/>
+      <w:lvlText w:val="%1."/>
+      <w:lvlJc w:val="left"/>
+      <w:pPr>
+        <w:ind w:left="1429" w:hanging="360"/>
+      </w:pPr>
+    </w:lvl>
+    <w:lvl w:ilvl="1" w:tplc="04160019" w:tentative="1">
+      <w:start w:val="1"/>
+      <w:numFmt w:val="lowerLetter"/>
+      <w:lvlText w:val="%2."/>
+      <w:lvlJc w:val="left"/>
+      <w:pPr>
+        <w:ind w:left="2149" w:hanging="360"/>
+      </w:pPr>
+    </w:lvl>
+    <w:lvl w:ilvl="2" w:tplc="0416001B" w:tentative="1">
+      <w:start w:val="1"/>
+      <w:numFmt w:val="lowerRoman"/>
+      <w:lvlText w:val="%3."/>
+      <w:lvlJc w:val="right"/>
+      <w:pPr>
+        <w:ind w:left="2869" w:hanging="180"/>
+      </w:pPr>
+    </w:lvl>
+    <w:lvl w:ilvl="3" w:tplc="0416000F" w:tentative="1">
+      <w:start w:val="1"/>
+      <w:numFmt w:val="decimal"/>
+      <w:lvlText w:val="%4."/>
+      <w:lvlJc w:val="left"/>
+      <w:pPr>
+        <w:ind w:left="3589" w:hanging="360"/>
+      </w:pPr>
+    </w:lvl>
+    <w:lvl w:ilvl="4" w:tplc="04160019" w:tentative="1">
+      <w:start w:val="1"/>
+      <w:numFmt w:val="lowerLetter"/>
+      <w:lvlText w:val="%5."/>
+      <w:lvlJc w:val="left"/>
+      <w:pPr>
+        <w:ind w:left="4309" w:hanging="360"/>
+      </w:pPr>
+    </w:lvl>
+    <w:lvl w:ilvl="5" w:tplc="0416001B" w:tentative="1">
+      <w:start w:val="1"/>
+      <w:numFmt w:val="lowerRoman"/>
+      <w:lvlText w:val="%6."/>
+      <w:lvlJc w:val="right"/>
+      <w:pPr>
+        <w:ind w:left="5029" w:hanging="180"/>
+      </w:pPr>
+    </w:lvl>
+    <w:lvl w:ilvl="6" w:tplc="0416000F" w:tentative="1">
+      <w:start w:val="1"/>
+      <w:numFmt w:val="decimal"/>
+      <w:lvlText w:val="%7."/>
+      <w:lvlJc w:val="left"/>
+      <w:pPr>
+        <w:ind w:left="5749" w:hanging="360"/>
+      </w:pPr>
+    </w:lvl>
+    <w:lvl w:ilvl="7" w:tplc="04160019" w:tentative="1">
+      <w:start w:val="1"/>
+      <w:numFmt w:val="lowerLetter"/>
+      <w:lvlText w:val="%8."/>
+      <w:lvlJc w:val="left"/>
+      <w:pPr>
+        <w:ind w:left="6469" w:hanging="360"/>
+      </w:pPr>
+    </w:lvl>
+    <w:lvl w:ilvl="8" w:tplc="0416001B" w:tentative="1">
+      <w:start w:val="1"/>
+      <w:numFmt w:val="lowerRoman"/>
+      <w:lvlText w:val="%9."/>
+      <w:lvlJc w:val="right"/>
+      <w:pPr>
+        <w:ind w:left="7189" w:hanging="180"/>
+      </w:pPr>
+    </w:lvl>
+  </w:abstractNum>
+  <w:abstractNum w:abstractNumId="4" w15:restartNumberingAfterBreak="0">
+    <w:nsid w:val="40BC3F4E"/>
+    <w:multiLevelType w:val="hybridMultilevel"/>
+    <w:tmpl w:val="CD6C4D40"/>
+    <w:lvl w:ilvl="0" w:tplc="0416000F">
+      <w:start w:val="1"/>
+      <w:numFmt w:val="decimal"/>
+      <w:lvlText w:val="%1."/>
+      <w:lvlJc w:val="left"/>
+      <w:pPr>
+        <w:ind w:left="1429" w:hanging="360"/>
+      </w:pPr>
+    </w:lvl>
+    <w:lvl w:ilvl="1" w:tplc="04160019" w:tentative="1">
+      <w:start w:val="1"/>
+      <w:numFmt w:val="lowerLetter"/>
+      <w:lvlText w:val="%2."/>
+      <w:lvlJc w:val="left"/>
+      <w:pPr>
+        <w:ind w:left="2149" w:hanging="360"/>
+      </w:pPr>
+    </w:lvl>
+    <w:lvl w:ilvl="2" w:tplc="0416001B" w:tentative="1">
+      <w:start w:val="1"/>
+      <w:numFmt w:val="lowerRoman"/>
+      <w:lvlText w:val="%3."/>
+      <w:lvlJc w:val="right"/>
+      <w:pPr>
+        <w:ind w:left="2869" w:hanging="180"/>
+      </w:pPr>
+    </w:lvl>
+    <w:lvl w:ilvl="3" w:tplc="0416000F" w:tentative="1">
+      <w:start w:val="1"/>
+      <w:numFmt w:val="decimal"/>
+      <w:lvlText w:val="%4."/>
+      <w:lvlJc w:val="left"/>
+      <w:pPr>
+        <w:ind w:left="3589" w:hanging="360"/>
+      </w:pPr>
+    </w:lvl>
+    <w:lvl w:ilvl="4" w:tplc="04160019" w:tentative="1">
+      <w:start w:val="1"/>
+      <w:numFmt w:val="lowerLetter"/>
+      <w:lvlText w:val="%5."/>
+      <w:lvlJc w:val="left"/>
+      <w:pPr>
+        <w:ind w:left="4309" w:hanging="360"/>
+      </w:pPr>
+    </w:lvl>
+    <w:lvl w:ilvl="5" w:tplc="0416001B" w:tentative="1">
+      <w:start w:val="1"/>
+      <w:numFmt w:val="lowerRoman"/>
+      <w:lvlText w:val="%6."/>
+      <w:lvlJc w:val="right"/>
+      <w:pPr>
+        <w:ind w:left="5029" w:hanging="180"/>
+      </w:pPr>
+    </w:lvl>
+    <w:lvl w:ilvl="6" w:tplc="0416000F" w:tentative="1">
+      <w:start w:val="1"/>
+      <w:numFmt w:val="decimal"/>
+      <w:lvlText w:val="%7."/>
+      <w:lvlJc w:val="left"/>
+      <w:pPr>
+        <w:ind w:left="5749" w:hanging="360"/>
+      </w:pPr>
+    </w:lvl>
+    <w:lvl w:ilvl="7" w:tplc="04160019" w:tentative="1">
+      <w:start w:val="1"/>
+      <w:numFmt w:val="lowerLetter"/>
+      <w:lvlText w:val="%8."/>
+      <w:lvlJc w:val="left"/>
+      <w:pPr>
+        <w:ind w:left="6469" w:hanging="360"/>
+      </w:pPr>
+    </w:lvl>
+    <w:lvl w:ilvl="8" w:tplc="0416001B" w:tentative="1">
+      <w:start w:val="1"/>
+      <w:numFmt w:val="lowerRoman"/>
+      <w:lvlText w:val="%9."/>
+      <w:lvlJc w:val="right"/>
+      <w:pPr>
+        <w:ind w:left="7189" w:hanging="180"/>
+      </w:pPr>
+    </w:lvl>
+  </w:abstractNum>
   <w:abstractNum w:abstractNumId="5" w15:restartNumberingAfterBreak="0">
+    <w:nsid w:val="4B9855BC"/>
+    <w:multiLevelType w:val="hybridMultilevel"/>
+    <w:tmpl w:val="91BC43B0"/>
+    <w:lvl w:ilvl="0" w:tplc="04160001">
+      <w:start w:val="1"/>
+      <w:numFmt w:val="bullet"/>
+      <w:lvlText w:val=""/>
+      <w:lvlJc w:val="left"/>
+      <w:pPr>
+        <w:ind w:left="720" w:hanging="360"/>
+      </w:pPr>
+      <w:rPr>
+        <w:rFonts w:ascii="Symbol" w:hAnsi="Symbol" w:hint="default"/>
+      </w:rPr>
+    </w:lvl>
+    <w:lvl w:ilvl="1" w:tplc="04160003" w:tentative="1">
+      <w:start w:val="1"/>
+      <w:numFmt w:val="bullet"/>
+      <w:lvlText w:val="o"/>
+      <w:lvlJc w:val="left"/>
+      <w:pPr>
+        <w:ind w:left="1440" w:hanging="360"/>
+      </w:pPr>
+      <w:rPr>
+        <w:rFonts w:ascii="Courier New" w:hAnsi="Courier New" w:cs="Courier New" w:hint="default"/>
+      </w:rPr>
+    </w:lvl>
+    <w:lvl w:ilvl="2" w:tplc="04160005" w:tentative="1">
+      <w:start w:val="1"/>
+      <w:numFmt w:val="bullet"/>
+      <w:lvlText w:val=""/>
+      <w:lvlJc w:val="left"/>
+      <w:pPr>
+        <w:ind w:left="2160" w:hanging="360"/>
+      </w:pPr>
+      <w:rPr>
+        <w:rFonts w:ascii="Wingdings" w:hAnsi="Wingdings" w:hint="default"/>
+      </w:rPr>
+    </w:lvl>
+    <w:lvl w:ilvl="3" w:tplc="04160001" w:tentative="1">
+      <w:start w:val="1"/>
+      <w:numFmt w:val="bullet"/>
+      <w:lvlText w:val=""/>
+      <w:lvlJc w:val="left"/>
+      <w:pPr>
+        <w:ind w:left="2880" w:hanging="360"/>
+      </w:pPr>
+      <w:rPr>
+        <w:rFonts w:ascii="Symbol" w:hAnsi="Symbol" w:hint="default"/>
+      </w:rPr>
+    </w:lvl>
+    <w:lvl w:ilvl="4" w:tplc="04160003" w:tentative="1">
+      <w:start w:val="1"/>
+      <w:numFmt w:val="bullet"/>
+      <w:lvlText w:val="o"/>
+      <w:lvlJc w:val="left"/>
+      <w:pPr>
+        <w:ind w:left="3600" w:hanging="360"/>
+      </w:pPr>
+      <w:rPr>
+        <w:rFonts w:ascii="Courier New" w:hAnsi="Courier New" w:cs="Courier New" w:hint="default"/>
+      </w:rPr>
+    </w:lvl>
+    <w:lvl w:ilvl="5" w:tplc="04160005" w:tentative="1">
+      <w:start w:val="1"/>
+      <w:numFmt w:val="bullet"/>
+      <w:lvlText w:val=""/>
+      <w:lvlJc w:val="left"/>
+      <w:pPr>
+        <w:ind w:left="4320" w:hanging="360"/>
+      </w:pPr>
+      <w:rPr>
+        <w:rFonts w:ascii="Wingdings" w:hAnsi="Wingdings" w:hint="default"/>
+      </w:rPr>
+    </w:lvl>
+    <w:lvl w:ilvl="6" w:tplc="04160001" w:tentative="1">
+      <w:start w:val="1"/>
+      <w:numFmt w:val="bullet"/>
+      <w:lvlText w:val=""/>
+      <w:lvlJc w:val="left"/>
+      <w:pPr>
+        <w:ind w:left="5040" w:hanging="360"/>
+      </w:pPr>
+      <w:rPr>
+        <w:rFonts w:ascii="Symbol" w:hAnsi="Symbol" w:hint="default"/>
+      </w:rPr>
+    </w:lvl>
+    <w:lvl w:ilvl="7" w:tplc="04160003" w:tentative="1">
+      <w:start w:val="1"/>
+      <w:numFmt w:val="bullet"/>
+      <w:lvlText w:val="o"/>
+      <w:lvlJc w:val="left"/>
+      <w:pPr>
+        <w:ind w:left="5760" w:hanging="360"/>
+      </w:pPr>
+      <w:rPr>
+        <w:rFonts w:ascii="Courier New" w:hAnsi="Courier New" w:cs="Courier New" w:hint="default"/>
+      </w:rPr>
+    </w:lvl>
+    <w:lvl w:ilvl="8" w:tplc="04160005" w:tentative="1">
+      <w:start w:val="1"/>
+      <w:numFmt w:val="bullet"/>
+      <w:lvlText w:val=""/>
+      <w:lvlJc w:val="left"/>
+      <w:pPr>
+        <w:ind w:left="6480" w:hanging="360"/>
+      </w:pPr>
+      <w:rPr>
+        <w:rFonts w:ascii="Wingdings" w:hAnsi="Wingdings" w:hint="default"/>
+      </w:rPr>
+    </w:lvl>
+  </w:abstractNum>
+  <w:abstractNum w:abstractNumId="6" w15:restartNumberingAfterBreak="0">
     <w:nsid w:val="55F26C64"/>
     <w:multiLevelType w:val="hybridMultilevel"/>
     <w:tmpl w:val="0E1E1B02"/>
@@ -8848,7 +9296,7 @@
       </w:rPr>
     </w:lvl>
   </w:abstractNum>
-  <w:abstractNum w:abstractNumId="6" w15:restartNumberingAfterBreak="0">
+  <w:abstractNum w:abstractNumId="7" w15:restartNumberingAfterBreak="0">
     <w:nsid w:val="639050E7"/>
     <w:multiLevelType w:val="hybridMultilevel"/>
     <w:tmpl w:val="C7F0B65A"/>
@@ -8961,7 +9409,7 @@
       </w:rPr>
     </w:lvl>
   </w:abstractNum>
-  <w:abstractNum w:abstractNumId="7" w15:restartNumberingAfterBreak="0">
+  <w:abstractNum w:abstractNumId="8" w15:restartNumberingAfterBreak="0">
     <w:nsid w:val="66E51E4A"/>
     <w:multiLevelType w:val="hybridMultilevel"/>
     <w:tmpl w:val="45EE2206"/>
@@ -9074,7 +9522,7 @@
       </w:rPr>
     </w:lvl>
   </w:abstractNum>
-  <w:abstractNum w:abstractNumId="8" w15:restartNumberingAfterBreak="0">
+  <w:abstractNum w:abstractNumId="9" w15:restartNumberingAfterBreak="0">
     <w:nsid w:val="6AF57636"/>
     <w:multiLevelType w:val="multilevel"/>
     <w:tmpl w:val="C526C646"/>
@@ -9205,7 +9653,7 @@
       </w:rPr>
     </w:lvl>
   </w:abstractNum>
-  <w:abstractNum w:abstractNumId="9" w15:restartNumberingAfterBreak="0">
+  <w:abstractNum w:abstractNumId="10" w15:restartNumberingAfterBreak="0">
     <w:nsid w:val="7C2F5DF5"/>
     <w:multiLevelType w:val="hybridMultilevel"/>
     <w:tmpl w:val="B7CA7724"/>
@@ -9318,7 +9766,7 @@
       </w:rPr>
     </w:lvl>
   </w:abstractNum>
-  <w:abstractNum w:abstractNumId="10" w15:restartNumberingAfterBreak="0">
+  <w:abstractNum w:abstractNumId="11" w15:restartNumberingAfterBreak="0">
     <w:nsid w:val="7CF93E28"/>
     <w:multiLevelType w:val="hybridMultilevel"/>
     <w:tmpl w:val="9FBC9F54"/>
@@ -9432,37 +9880,40 @@
     </w:lvl>
   </w:abstractNum>
   <w:num w:numId="1" w16cid:durableId="560824303">
+    <w:abstractNumId w:val="9"/>
+  </w:num>
+  <w:num w:numId="2" w16cid:durableId="1180509139">
+    <w:abstractNumId w:val="10"/>
+  </w:num>
+  <w:num w:numId="3" w16cid:durableId="504826201">
+    <w:abstractNumId w:val="5"/>
+  </w:num>
+  <w:num w:numId="4" w16cid:durableId="546185565">
+    <w:abstractNumId w:val="3"/>
+  </w:num>
+  <w:num w:numId="5" w16cid:durableId="1463814182">
+    <w:abstractNumId w:val="4"/>
+  </w:num>
+  <w:num w:numId="6" w16cid:durableId="628390823">
+    <w:abstractNumId w:val="11"/>
+  </w:num>
+  <w:num w:numId="7" w16cid:durableId="1344278765">
+    <w:abstractNumId w:val="2"/>
+  </w:num>
+  <w:num w:numId="8" w16cid:durableId="894509073">
+    <w:abstractNumId w:val="7"/>
+  </w:num>
+  <w:num w:numId="9" w16cid:durableId="228423821">
+    <w:abstractNumId w:val="1"/>
+  </w:num>
+  <w:num w:numId="10" w16cid:durableId="1453161222">
     <w:abstractNumId w:val="8"/>
   </w:num>
-  <w:num w:numId="2" w16cid:durableId="1180509139">
-    <w:abstractNumId w:val="9"/>
-  </w:num>
-  <w:num w:numId="3" w16cid:durableId="504826201">
-    <w:abstractNumId w:val="4"/>
-  </w:num>
-  <w:num w:numId="4" w16cid:durableId="546185565">
-    <w:abstractNumId w:val="2"/>
-  </w:num>
-  <w:num w:numId="5" w16cid:durableId="1463814182">
-    <w:abstractNumId w:val="3"/>
-  </w:num>
-  <w:num w:numId="6" w16cid:durableId="628390823">
-    <w:abstractNumId w:val="10"/>
-  </w:num>
-  <w:num w:numId="7" w16cid:durableId="1344278765">
-    <w:abstractNumId w:val="1"/>
-  </w:num>
-  <w:num w:numId="8" w16cid:durableId="894509073">
+  <w:num w:numId="11" w16cid:durableId="951087480">
     <w:abstractNumId w:val="6"/>
   </w:num>
-  <w:num w:numId="9" w16cid:durableId="228423821">
+  <w:num w:numId="12" w16cid:durableId="656229560">
     <w:abstractNumId w:val="0"/>
-  </w:num>
-  <w:num w:numId="10" w16cid:durableId="1453161222">
-    <w:abstractNumId w:val="7"/>
-  </w:num>
-  <w:num w:numId="11" w16cid:durableId="951087480">
-    <w:abstractNumId w:val="5"/>
   </w:num>
 </w:numbering>
 </file>

</xml_diff>

<commit_message>
Atualizacoes do projeto pratico e inicio das atualizacoes no README.md
</commit_message>
<xml_diff>
--- a/docs/projeto-pratico.docx
+++ b/docs/projeto-pratico.docx
@@ -490,7 +490,16 @@
           <w:sz w:val="24"/>
           <w:szCs w:val="24"/>
         </w:rPr>
-        <w:t>Orientador: Nome do Orientador</w:t>
+        <w:t xml:space="preserve">Orientador: </w:t>
+      </w:r>
+      <w:r>
+        <w:rPr>
+          <w:rFonts w:ascii="Arial" w:hAnsi="Arial" w:cs="Arial"/>
+          <w:color w:val="FFFFFF" w:themeColor="background1"/>
+          <w:sz w:val="24"/>
+          <w:szCs w:val="24"/>
+        </w:rPr>
+        <w:t>Alexandre Agustini</w:t>
       </w:r>
     </w:p>
     <w:p>
@@ -750,14 +759,6 @@
               <w:color w:val="2F5496" w:themeColor="accent1" w:themeShade="BF"/>
               <w:sz w:val="24"/>
               <w:szCs w:val="24"/>
-              <w14:textFill>
-                <w14:solidFill>
-                  <w14:schemeClr w14:val="accent1">
-                    <w14:lumMod w14:val="75000"/>
-                    <w14:lumMod w14:val="75000"/>
-                  </w14:schemeClr>
-                </w14:solidFill>
-              </w14:textFill>
             </w:rPr>
           </w:pPr>
         </w:p>
@@ -2466,11 +2467,6 @@
                 <w:webHidden/>
               </w:rPr>
               <w:tab/>
-            </w:r>
-            <w:r>
-              <w:rPr>
-                <w:webHidden/>
-              </w:rPr>
               <w:t>1</w:t>
             </w:r>
             <w:r>
@@ -2736,11 +2732,6 @@
                 <w:webHidden/>
               </w:rPr>
               <w:tab/>
-            </w:r>
-            <w:r>
-              <w:rPr>
-                <w:webHidden/>
-              </w:rPr>
               <w:t>2</w:t>
             </w:r>
             <w:r>
@@ -3282,13 +3273,19 @@
         <w:t>.</w:t>
       </w:r>
       <w:r>
-        <w:t xml:space="preserve"> Esta solução, desenvolvida como projeto final desta especialização, foi nominada </w:t>
-      </w:r>
-      <w:proofErr w:type="spellStart"/>
-      <w:r>
-        <w:t>Quizelo</w:t>
-      </w:r>
-      <w:proofErr w:type="spellEnd"/>
+        <w:t xml:space="preserve"> Esta solução, desenvolvida como projeto final desta especialização, foi nominada Quizelo.</w:t>
+      </w:r>
+    </w:p>
+    <w:p>
+      <w:pPr>
+        <w:pStyle w:val="CorpodoTexto"/>
+      </w:pPr>
+      <w:r>
+        <w:t xml:space="preserve">A escolha deste título é um neologismo derivado da união conceitual das palavras: “Quiz" e “Dédalo”. </w:t>
+      </w:r>
+      <w:r>
+        <w:t>Na mitologia grega, Dédalo foi um gênio inventor e arquiteto, célebre por sua habilidade de criar autômatos e, mais famosamente, por projetar o Labirinto de Creta — uma estrutura complexa destinada a conter o Minotauro (OVÍDIO, 2017)</w:t>
+      </w:r>
       <w:r>
         <w:t>.</w:t>
       </w:r>
@@ -3298,29 +3295,7 @@
         <w:pStyle w:val="CorpodoTexto"/>
       </w:pPr>
       <w:r>
-        <w:t xml:space="preserve">A escolha deste título é um neologismo derivado da união conceitual das palavras: “Quiz" e “Dédalo”. </w:t>
-      </w:r>
-      <w:r>
-        <w:t>Na mitologia grega, Dédalo foi um gênio inventor e arquiteto, célebre por sua habilidade de criar autômatos e, mais famosamente, por projetar o Labirinto de Creta — uma estrutura complexa destinada a conter o Minotauro (OVÍDIO, 2017)</w:t>
-      </w:r>
-      <w:r>
-        <w:t>.</w:t>
-      </w:r>
-    </w:p>
-    <w:p>
-      <w:pPr>
-        <w:pStyle w:val="CorpodoTexto"/>
-      </w:pPr>
-      <w:r>
-        <w:t xml:space="preserve">O nome </w:t>
-      </w:r>
-      <w:proofErr w:type="spellStart"/>
-      <w:r>
-        <w:t>Quizelo</w:t>
-      </w:r>
-      <w:proofErr w:type="spellEnd"/>
-      <w:r>
-        <w:t xml:space="preserve"> busca, portanto, evocar a ideia de um labirinto d</w:t>
+        <w:t>O nome Quizelo busca, portanto, evocar a ideia de um labirinto d</w:t>
       </w:r>
       <w:r>
         <w:t>o</w:t>
@@ -3348,15 +3323,7 @@
         <w:pStyle w:val="CorpodoTexto"/>
       </w:pPr>
       <w:r>
-        <w:t xml:space="preserve">O desenvolvimento do </w:t>
-      </w:r>
-      <w:proofErr w:type="spellStart"/>
-      <w:r>
-        <w:t>Quizelo</w:t>
-      </w:r>
-      <w:proofErr w:type="spellEnd"/>
-      <w:r>
-        <w:t xml:space="preserve"> oriunda da confluência de duas paixões pessoais do autor: a busca por conhecimento e o universo dos jogos digitais.</w:t>
+        <w:t>O desenvolvimento do Quizelo oriunda da confluência de duas paixões pessoais do autor: a busca por conhecimento e o universo dos jogos digitais.</w:t>
       </w:r>
     </w:p>
     <w:p>
@@ -3391,15 +3358,7 @@
         <w:pStyle w:val="CorpodoTexto"/>
       </w:pPr>
       <w:r>
-        <w:t xml:space="preserve">A motivação central é, portanto, criar uma plataforma social e intelectualmente desafiadora. O </w:t>
-      </w:r>
-      <w:proofErr w:type="spellStart"/>
-      <w:r>
-        <w:t>Quizelo</w:t>
-      </w:r>
-      <w:proofErr w:type="spellEnd"/>
-      <w:r>
-        <w:t xml:space="preserve"> não é apenas um projeto para testar o conhecimento do </w:t>
+        <w:t xml:space="preserve">A motivação central é, portanto, criar uma plataforma social e intelectualmente desafiadora. O Quizelo não é apenas um projeto para testar o conhecimento do </w:t>
       </w:r>
       <w:r>
         <w:lastRenderedPageBreak/>
@@ -3531,36 +3490,46 @@
       </w:pPr>
       <w:bookmarkStart w:id="3" w:name="_Hlk213404720"/>
       <w:r>
-        <w:t xml:space="preserve">O desenvolvimento do </w:t>
-      </w:r>
-      <w:proofErr w:type="spellStart"/>
-      <w:r>
-        <w:t>Quizelo</w:t>
-      </w:r>
-      <w:proofErr w:type="spellEnd"/>
+        <w:t xml:space="preserve">O desenvolvimento do Quizelo </w:t>
+      </w:r>
+      <w:r>
+        <w:t>foi</w:t>
+      </w:r>
+      <w:r>
+        <w:t xml:space="preserve"> guiado por três objetivos estratégicos centrais, focados na adição de competências </w:t>
+      </w:r>
+      <w:bookmarkEnd w:id="3"/>
+      <w:r>
+        <w:t xml:space="preserve">do autor (com mais de uma década de experiência no ambiente back-end, de programação à banco de dados) para o </w:t>
+      </w:r>
+      <w:r>
+        <w:t>aprofundamento</w:t>
+      </w:r>
       <w:r>
         <w:t xml:space="preserve"> </w:t>
       </w:r>
       <w:r>
-        <w:t>foi</w:t>
-      </w:r>
-      <w:r>
-        <w:t xml:space="preserve"> guiado por três objetivos estratégicos centrais, focados na adição de competências </w:t>
-      </w:r>
-      <w:bookmarkEnd w:id="3"/>
-      <w:r>
-        <w:t xml:space="preserve">do autor (com mais de uma década de experiência no ambiente </w:t>
-      </w:r>
-      <w:proofErr w:type="spellStart"/>
-      <w:r>
-        <w:t>back-end</w:t>
-      </w:r>
-      <w:proofErr w:type="spellEnd"/>
-      <w:r>
-        <w:t xml:space="preserve">, de programação à banco de dados) para o </w:t>
-      </w:r>
-      <w:r>
-        <w:t>aprofundamento</w:t>
+        <w:t>n</w:t>
+      </w:r>
+      <w:r>
+        <w:t>o ecossistema de desenvolvimento front-end moderno.</w:t>
+      </w:r>
+    </w:p>
+    <w:p>
+      <w:pPr>
+        <w:pStyle w:val="CorpodoTexto"/>
+        <w:ind w:firstLine="0"/>
+      </w:pPr>
+    </w:p>
+    <w:p>
+      <w:pPr>
+        <w:pStyle w:val="Ttulo2"/>
+      </w:pPr>
+      <w:r>
+        <w:t>Aprofunda</w:t>
+      </w:r>
+      <w:r>
+        <w:t>mento</w:t>
       </w:r>
       <w:r>
         <w:t xml:space="preserve"> </w:t>
@@ -3569,113 +3538,49 @@
         <w:t>n</w:t>
       </w:r>
       <w:r>
-        <w:t>o ecossistema de desenvolvimento front-</w:t>
-      </w:r>
-      <w:proofErr w:type="spellStart"/>
-      <w:r>
-        <w:t>end</w:t>
-      </w:r>
-      <w:proofErr w:type="spellEnd"/>
-      <w:r>
-        <w:t xml:space="preserve"> moderno.</w:t>
-      </w:r>
-    </w:p>
-    <w:p>
-      <w:pPr>
-        <w:pStyle w:val="CorpodoTexto"/>
-        <w:ind w:firstLine="0"/>
-      </w:pPr>
-    </w:p>
-    <w:p>
-      <w:pPr>
-        <w:pStyle w:val="Ttulo2"/>
-      </w:pPr>
-      <w:r>
-        <w:t>Aprofunda</w:t>
-      </w:r>
-      <w:r>
-        <w:t>mento</w:t>
+        <w:t>as tecn</w:t>
+      </w:r>
+      <w:r>
+        <w:t>o</w:t>
+      </w:r>
+      <w:r>
+        <w:t>log</w:t>
+      </w:r>
+      <w:r>
+        <w:t>i</w:t>
+      </w:r>
+      <w:r>
+        <w:t>as centrais do “Modern Web Development Stack”</w:t>
+      </w:r>
+    </w:p>
+    <w:p/>
+    <w:p>
+      <w:pPr>
+        <w:pStyle w:val="Ttulo3"/>
+      </w:pPr>
+      <w:r>
+        <w:t>Implementa</w:t>
+      </w:r>
+      <w:r>
+        <w:t>ção de</w:t>
+      </w:r>
+      <w:r>
+        <w:t xml:space="preserve"> uma aplicação de página única</w:t>
+      </w:r>
+    </w:p>
+    <w:p>
+      <w:pPr>
+        <w:pStyle w:val="CorpodoTexto"/>
+      </w:pPr>
+      <w:r>
+        <w:t>Implementar uma “Single Page Application” (SPA) funcional, gerenciando o estado (componentização</w:t>
+      </w:r>
+      <w:r>
+        <w:t xml:space="preserve"> e</w:t>
       </w:r>
       <w:r>
         <w:t xml:space="preserve"> </w:t>
       </w:r>
-      <w:r>
-        <w:t>n</w:t>
-      </w:r>
-      <w:r>
-        <w:t>as tecn</w:t>
-      </w:r>
-      <w:r>
-        <w:t>o</w:t>
-      </w:r>
-      <w:r>
-        <w:t>log</w:t>
-      </w:r>
-      <w:r>
-        <w:t>i</w:t>
-      </w:r>
-      <w:r>
-        <w:t>as centrais do “</w:t>
-      </w:r>
-      <w:proofErr w:type="spellStart"/>
-      <w:r>
-        <w:t>Modern</w:t>
-      </w:r>
-      <w:proofErr w:type="spellEnd"/>
-      <w:r>
-        <w:t xml:space="preserve"> Web </w:t>
-      </w:r>
-      <w:proofErr w:type="spellStart"/>
-      <w:r>
-        <w:t>Development</w:t>
-      </w:r>
-      <w:proofErr w:type="spellEnd"/>
-      <w:r>
-        <w:t xml:space="preserve"> Stack”</w:t>
-      </w:r>
-    </w:p>
-    <w:p/>
-    <w:p>
-      <w:pPr>
-        <w:pStyle w:val="Ttulo3"/>
-      </w:pPr>
-      <w:r>
-        <w:t>Implementa</w:t>
-      </w:r>
-      <w:r>
-        <w:t>ção de</w:t>
-      </w:r>
-      <w:r>
-        <w:t xml:space="preserve"> uma aplicação de página única</w:t>
-      </w:r>
-    </w:p>
-    <w:p>
-      <w:pPr>
-        <w:pStyle w:val="CorpodoTexto"/>
-      </w:pPr>
-      <w:r>
-        <w:t xml:space="preserve">Implementar uma “Single Page </w:t>
-      </w:r>
-      <w:proofErr w:type="spellStart"/>
-      <w:r>
-        <w:t>Application</w:t>
-      </w:r>
-      <w:proofErr w:type="spellEnd"/>
-      <w:r>
-        <w:t>” (SPA) funcional, gerenciando o estado (</w:t>
-      </w:r>
-      <w:proofErr w:type="spellStart"/>
-      <w:r>
-        <w:t>componentização</w:t>
-      </w:r>
-      <w:proofErr w:type="spellEnd"/>
-      <w:r>
-        <w:t xml:space="preserve"> e</w:t>
-      </w:r>
-      <w:r>
-        <w:t xml:space="preserve"> </w:t>
-      </w:r>
-      <w:proofErr w:type="spellStart"/>
       <w:r>
         <w:rPr>
           <w:i/>
@@ -3683,7 +3588,6 @@
         </w:rPr>
         <w:t>hooks</w:t>
       </w:r>
-      <w:proofErr w:type="spellEnd"/>
       <w:r>
         <w:t>)</w:t>
       </w:r>
@@ -3719,44 +3623,15 @@
         <w:t>d</w:t>
       </w:r>
       <w:r>
-        <w:t xml:space="preserve">o framework </w:t>
-      </w:r>
-      <w:proofErr w:type="spellStart"/>
-      <w:r>
-        <w:t>Tailwind</w:t>
-      </w:r>
-      <w:proofErr w:type="spellEnd"/>
-    </w:p>
-    <w:p>
-      <w:pPr>
-        <w:pStyle w:val="CorpodoTexto"/>
-      </w:pPr>
-      <w:r>
-        <w:t>Aplicar o paradigma “</w:t>
-      </w:r>
-      <w:proofErr w:type="spellStart"/>
-      <w:r>
-        <w:t>utility-first</w:t>
-      </w:r>
-      <w:proofErr w:type="spellEnd"/>
-      <w:r>
-        <w:t xml:space="preserve">” do </w:t>
-      </w:r>
-      <w:proofErr w:type="spellStart"/>
-      <w:r>
-        <w:t>Tailwind</w:t>
-      </w:r>
-      <w:proofErr w:type="spellEnd"/>
-      <w:r>
-        <w:t xml:space="preserve"> CSS para construir uma interface de usuário complexa, responsiva (mobile-</w:t>
-      </w:r>
-      <w:proofErr w:type="spellStart"/>
-      <w:r>
-        <w:t>first</w:t>
-      </w:r>
-      <w:proofErr w:type="spellEnd"/>
-      <w:r>
-        <w:t>) e visualmente atraente.</w:t>
+        <w:t>o framework Tailwind</w:t>
+      </w:r>
+    </w:p>
+    <w:p>
+      <w:pPr>
+        <w:pStyle w:val="CorpodoTexto"/>
+      </w:pPr>
+      <w:r>
+        <w:t>Aplicar o paradigma “utility-first” do Tailwind CSS para construir uma interface de usuário complexa, responsiva (mobile-first) e visualmente atraente.</w:t>
       </w:r>
     </w:p>
     <w:p/>
@@ -3785,15 +3660,7 @@
         <w:pStyle w:val="CorpodoTexto"/>
       </w:pPr>
       <w:r>
-        <w:t>Configurar o gerenciar um ambiente de desenvolvimento ágil (hot-</w:t>
-      </w:r>
-      <w:proofErr w:type="spellStart"/>
-      <w:r>
-        <w:t>reload</w:t>
-      </w:r>
-      <w:proofErr w:type="spellEnd"/>
-      <w:r>
-        <w:t>, build) utilizando o Vite.</w:t>
+        <w:t>Configurar o gerenciar um ambiente de desenvolvimento ágil (hot-reload, build) utilizando o Vite.</w:t>
       </w:r>
     </w:p>
     <w:p/>
@@ -3815,15 +3682,7 @@
         <w:t>imento</w:t>
       </w:r>
       <w:r>
-        <w:t xml:space="preserve"> um produto de software completo (</w:t>
-      </w:r>
-      <w:proofErr w:type="spellStart"/>
-      <w:r>
-        <w:t>end-to-end</w:t>
-      </w:r>
-      <w:proofErr w:type="spellEnd"/>
-      <w:r>
-        <w:t>) com foco em “Game Design”</w:t>
+        <w:t xml:space="preserve"> um produto de software completo (end-to-end) com foco em “Game Design”</w:t>
       </w:r>
     </w:p>
     <w:p/>
@@ -3879,21 +3738,8 @@
         <w:pStyle w:val="CorpodoTexto"/>
       </w:pPr>
       <w:r>
-        <w:t>Estruturar e implementar um banco de dados de conteúdo JSON escalável, otimizado para performance através de “</w:t>
-      </w:r>
-      <w:proofErr w:type="spellStart"/>
-      <w:r>
-        <w:t>lazy</w:t>
-      </w:r>
-      <w:proofErr w:type="spellEnd"/>
-      <w:r>
-        <w:t xml:space="preserve"> </w:t>
-      </w:r>
-      <w:proofErr w:type="spellStart"/>
-      <w:r>
-        <w:t>loading</w:t>
-      </w:r>
-      <w:proofErr w:type="spellEnd"/>
+        <w:t>Estruturar e implementar um banco de dados de conteúdo JSON escalável, otimizado para performance através de “lazy loading</w:t>
+      </w:r>
       <w:r>
         <w:t>”</w:t>
       </w:r>
@@ -4024,21 +3870,8 @@
         <w:pStyle w:val="CorpodoTexto"/>
       </w:pPr>
       <w:r>
-        <w:t xml:space="preserve">A jornada do usuário no </w:t>
-      </w:r>
-      <w:proofErr w:type="spellStart"/>
-      <w:r>
-        <w:t>Quizelo</w:t>
-      </w:r>
-      <w:proofErr w:type="spellEnd"/>
-      <w:r>
-        <w:t xml:space="preserve"> foi projetada para ser intuitiva, rápida e cíclica, incentivando a </w:t>
-      </w:r>
-      <w:proofErr w:type="spellStart"/>
-      <w:r>
-        <w:t>re-jogabilidade</w:t>
-      </w:r>
-      <w:proofErr w:type="spellEnd"/>
+        <w:t>A jornada do usuário no Quizelo foi projetada para ser intuitiva, rápida e cíclica, incentivando a re-jogabilidade</w:t>
+      </w:r>
       <w:r>
         <w:t>.</w:t>
       </w:r>
@@ -4491,15 +4324,7 @@
         <w:pStyle w:val="CorpodoTexto"/>
       </w:pPr>
       <w:r>
-        <w:t xml:space="preserve">O mercado de jogos de quiz é um setor robusto e em crescimento. Relatórios de análise de mercado, como os da </w:t>
-      </w:r>
-      <w:proofErr w:type="spellStart"/>
-      <w:r>
-        <w:t>Statista</w:t>
-      </w:r>
-      <w:proofErr w:type="spellEnd"/>
-      <w:r>
-        <w:t xml:space="preserve">, indicam que o segmento de jogos </w:t>
+        <w:t xml:space="preserve">O mercado de jogos de quiz é um setor robusto e em crescimento. Relatórios de análise de mercado, como os da Statista, indicam que o segmento de jogos </w:t>
       </w:r>
       <w:r>
         <w:t>assim classificados,</w:t>
@@ -4531,15 +4356,7 @@
         <w:t>O</w:t>
       </w:r>
       <w:r>
-        <w:t xml:space="preserve"> </w:t>
-      </w:r>
-      <w:proofErr w:type="spellStart"/>
-      <w:r>
-        <w:t>Quizelo</w:t>
-      </w:r>
-      <w:proofErr w:type="spellEnd"/>
-      <w:r>
-        <w:t xml:space="preserve"> se posiciona no mercado analisando as seguintes referências:</w:t>
+        <w:t xml:space="preserve"> Quizelo se posiciona no mercado analisando as seguintes referências:</w:t>
       </w:r>
     </w:p>
     <w:p>
@@ -4595,29 +4412,15 @@
           <w:numId w:val="3"/>
         </w:numPr>
       </w:pPr>
-      <w:proofErr w:type="spellStart"/>
-      <w:proofErr w:type="gramStart"/>
       <w:r>
         <w:rPr>
           <w:b/>
           <w:bCs/>
         </w:rPr>
-        <w:t>Kahoot</w:t>
-      </w:r>
-      <w:proofErr w:type="spellEnd"/>
-      <w:r>
-        <w:rPr>
-          <w:b/>
-          <w:bCs/>
-        </w:rPr>
-        <w:t>!</w:t>
-      </w:r>
-      <w:r>
-        <w:t>:</w:t>
-      </w:r>
-      <w:proofErr w:type="gramEnd"/>
-      <w:r>
-        <w:t xml:space="preserve"> </w:t>
+        <w:t>Kahoot!</w:t>
+      </w:r>
+      <w:r>
+        <w:t xml:space="preserve">: </w:t>
       </w:r>
       <w:r>
         <w:t xml:space="preserve">O líder no mercado </w:t>
@@ -4632,23 +4435,7 @@
         <w:t>ao setor e</w:t>
       </w:r>
       <w:r>
-        <w:t xml:space="preserve">ducacional. Foca no uso em grupo, onde um "host" lidera o jogo. Seu valor de mercado bilionário demonstra a viabilidade comercial de </w:t>
-      </w:r>
-      <w:proofErr w:type="spellStart"/>
-      <w:r>
-        <w:t>quizzes</w:t>
-      </w:r>
-      <w:proofErr w:type="spellEnd"/>
-      <w:r>
-        <w:t xml:space="preserve"> como ferramentas de aprendizado (</w:t>
-      </w:r>
-      <w:proofErr w:type="gramStart"/>
-      <w:r>
-        <w:t>KAHOOT!,</w:t>
-      </w:r>
-      <w:proofErr w:type="gramEnd"/>
-      <w:r>
-        <w:t xml:space="preserve"> 2023).</w:t>
+        <w:t>ducacional. Foca no uso em grupo, onde um "host" lidera o jogo. Seu valor de mercado bilionário demonstra a viabilidade comercial de quizzes como ferramentas de aprendizado (KAHOOT!, 2023).</w:t>
       </w:r>
     </w:p>
     <w:p>
@@ -4751,27 +4538,14 @@
       <w:r>
         <w:t xml:space="preserve">O </w:t>
       </w:r>
-      <w:proofErr w:type="spellStart"/>
-      <w:r>
-        <w:t>Quizelo</w:t>
-      </w:r>
-      <w:proofErr w:type="spellEnd"/>
-      <w:r>
-        <w:t xml:space="preserve"> se posiciona como um híbrido: busca a profundidade de conteúdo e a confiabilidade acadêmica do New York Times Games, enquanto oferece a interface amigável e a </w:t>
-      </w:r>
-      <w:proofErr w:type="spellStart"/>
-      <w:r>
-        <w:t>re</w:t>
+      <w:r>
+        <w:t>Quizelo se posiciona como um híbrido: busca a profundidade de conteúdo e a confiabilidade acadêmica do New York Times Games, enquanto oferece a interface amigável e a re</w:t>
       </w:r>
       <w:r>
         <w:t>-</w:t>
       </w:r>
       <w:r>
-        <w:t>jogabilidade</w:t>
-      </w:r>
-      <w:proofErr w:type="spellEnd"/>
-      <w:r>
-        <w:t xml:space="preserve"> social do Perguntados.</w:t>
+        <w:t>jogabilidade social do Perguntados.</w:t>
       </w:r>
     </w:p>
     <w:p>
@@ -4953,15 +4727,7 @@
         <w:t>Modelo de Expansão:</w:t>
       </w:r>
       <w:r>
-        <w:t xml:space="preserve"> A base de 19 categorias seria gratuita, mas "Pacotes de Desafio" (</w:t>
-      </w:r>
-      <w:proofErr w:type="spellStart"/>
-      <w:r>
-        <w:t>ex</w:t>
-      </w:r>
-      <w:proofErr w:type="spellEnd"/>
-      <w:r>
-        <w:t>: "Filosofia Grega Antiga", "Segunda Guerra Mundial", "Cinema Cult") poderiam ser vendidos como expansões.</w:t>
+        <w:t xml:space="preserve"> A base de 19 categorias seria gratuita, mas "Pacotes de Desafio" (ex: "Filosofia Grega Antiga", "Segunda Guerra Mundial", "Cinema Cult") poderiam ser vendidos como expansões.</w:t>
       </w:r>
     </w:p>
     <w:p>
@@ -5175,45 +4941,21 @@
         <w:pStyle w:val="CorpodoTexto"/>
       </w:pPr>
       <w:r>
-        <w:t xml:space="preserve">O ciclo de desenvolvimento do </w:t>
-      </w:r>
-      <w:proofErr w:type="spellStart"/>
-      <w:r>
-        <w:t>Quizelo</w:t>
-      </w:r>
-      <w:proofErr w:type="spellEnd"/>
-      <w:r>
-        <w:t xml:space="preserve"> segu</w:t>
+        <w:t>O ciclo de desenvolvimento do Quizelo segu</w:t>
       </w:r>
       <w:r>
         <w:t>e</w:t>
       </w:r>
       <w:r>
-        <w:t xml:space="preserve"> uma metodologia Ágil, especificamente o </w:t>
-      </w:r>
-      <w:proofErr w:type="spellStart"/>
-      <w:r>
-        <w:t>Kanban</w:t>
-      </w:r>
-      <w:proofErr w:type="spellEnd"/>
-      <w:r>
-        <w:t xml:space="preserve"> Individual. Como um desenvolvedor único, esta abordagem é ideal por sua ênfase na gestão visual do fluxo de trabalho. </w:t>
-      </w:r>
-    </w:p>
-    <w:p>
-      <w:pPr>
-        <w:pStyle w:val="CorpodoTexto"/>
-      </w:pPr>
-      <w:r>
-        <w:t xml:space="preserve">A literatura sobre produtividade ágil defende que a eficiência do </w:t>
-      </w:r>
-      <w:proofErr w:type="spellStart"/>
-      <w:r>
-        <w:t>Kanban</w:t>
-      </w:r>
-      <w:proofErr w:type="spellEnd"/>
-      <w:r>
-        <w:t xml:space="preserve"> deriva de dois princípios simples: (1) visualizar o trabalho e (2) limitar o trabalho em progresso. Esta abordagem visual permite um rastreamento de progresso claro e a identificação imediata de gargalos, tornando-se uma ferramenta eficiente para o gerenciamento de tarefas individuais (BENSON; DEMARIA BARRY, 2011).</w:t>
+        <w:t xml:space="preserve"> uma metodologia Ágil, especificamente o Kanban Individual. Como um desenvolvedor único, esta abordagem é ideal por sua ênfase na gestão visual do fluxo de trabalho. </w:t>
+      </w:r>
+    </w:p>
+    <w:p>
+      <w:pPr>
+        <w:pStyle w:val="CorpodoTexto"/>
+      </w:pPr>
+      <w:r>
+        <w:t>A literatura sobre produtividade ágil defende que a eficiência do Kanban deriva de dois princípios simples: (1) visualizar o trabalho e (2) limitar o trabalho em progresso. Esta abordagem visual permite um rastreamento de progresso claro e a identificação imediata de gargalos, tornando-se uma ferramenta eficiente para o gerenciamento de tarefas individuais (BENSON; DEMARIA BARRY, 2011).</w:t>
       </w:r>
     </w:p>
     <w:p>
@@ -5406,7 +5148,6 @@
       <w:r>
         <w:t xml:space="preserve"> desenvolvimento dos </w:t>
       </w:r>
-      <w:proofErr w:type="spellStart"/>
       <w:r>
         <w:rPr>
           <w:i/>
@@ -5414,7 +5155,6 @@
         </w:rPr>
         <w:t>mockups</w:t>
       </w:r>
-      <w:proofErr w:type="spellEnd"/>
       <w:r>
         <w:t xml:space="preserve"> visuais (</w:t>
       </w:r>
@@ -5495,15 +5235,7 @@
         <w:t>:</w:t>
       </w:r>
       <w:r>
-        <w:t xml:space="preserve"> Esta é a etapa de codificação principal, gerenciada pelo </w:t>
-      </w:r>
-      <w:proofErr w:type="spellStart"/>
-      <w:r>
-        <w:t>Kanban</w:t>
-      </w:r>
-      <w:proofErr w:type="spellEnd"/>
-      <w:r>
-        <w:t xml:space="preserve">. As tarefas </w:t>
+        <w:t xml:space="preserve"> Esta é a etapa de codificação principal, gerenciada pelo Kanban. As tarefas </w:t>
       </w:r>
       <w:r>
         <w:t>foram</w:t>
@@ -5580,15 +5312,7 @@
         <w:ind w:left="1418" w:hanging="284"/>
       </w:pPr>
       <w:r>
-        <w:t xml:space="preserve">Etapa 5: Refatoração e estilização final através do </w:t>
-      </w:r>
-      <w:proofErr w:type="spellStart"/>
-      <w:r>
-        <w:t>Tailwind</w:t>
-      </w:r>
-      <w:proofErr w:type="spellEnd"/>
-      <w:r>
-        <w:t xml:space="preserve"> CSS.</w:t>
+        <w:t>Etapa 5: Refatoração e estilização final através do Tailwind CSS.</w:t>
       </w:r>
     </w:p>
     <w:p>
@@ -5677,15 +5401,7 @@
         <w:t>foi</w:t>
       </w:r>
       <w:r>
-        <w:t xml:space="preserve"> utilizado o </w:t>
-      </w:r>
-      <w:proofErr w:type="spellStart"/>
-      <w:r>
-        <w:t>Git</w:t>
-      </w:r>
-      <w:proofErr w:type="spellEnd"/>
-      <w:r>
-        <w:t xml:space="preserve"> hospedado no GitHub (</w:t>
+        <w:t xml:space="preserve"> utilizado o Git hospedado no GitHub (</w:t>
       </w:r>
       <w:r>
         <w:t>cujo procedimento está descrito no c</w:t>
@@ -5721,31 +5437,7 @@
         <w:t>o</w:t>
       </w:r>
       <w:r>
-        <w:t xml:space="preserve"> o </w:t>
-      </w:r>
-      <w:proofErr w:type="spellStart"/>
-      <w:r>
-        <w:t>Trunk-Based</w:t>
-      </w:r>
-      <w:proofErr w:type="spellEnd"/>
-      <w:r>
-        <w:t xml:space="preserve"> </w:t>
-      </w:r>
-      <w:proofErr w:type="spellStart"/>
-      <w:r>
-        <w:t>Development</w:t>
-      </w:r>
-      <w:proofErr w:type="spellEnd"/>
-      <w:r>
-        <w:t xml:space="preserve">, que é mais ágil e direto, focado em uma única </w:t>
-      </w:r>
-      <w:proofErr w:type="spellStart"/>
-      <w:r>
-        <w:t>branch</w:t>
-      </w:r>
-      <w:proofErr w:type="spellEnd"/>
-      <w:r>
-        <w:t xml:space="preserve"> principal</w:t>
+        <w:t xml:space="preserve"> o Trunk-Based Development, que é mais ágil e direto, focado em uma única branch principal</w:t>
       </w:r>
       <w:r>
         <w:t>.</w:t>
@@ -5784,23 +5476,7 @@
           <w:b/>
           <w:bCs/>
         </w:rPr>
-        <w:t xml:space="preserve">Branch </w:t>
-      </w:r>
-      <w:proofErr w:type="spellStart"/>
-      <w:r>
-        <w:rPr>
-          <w:b/>
-          <w:bCs/>
-        </w:rPr>
-        <w:t>main</w:t>
-      </w:r>
-      <w:proofErr w:type="spellEnd"/>
-      <w:r>
-        <w:rPr>
-          <w:b/>
-          <w:bCs/>
-        </w:rPr>
-        <w:t xml:space="preserve"> (Tronco Único):</w:t>
+        <w:t>Branch main (Tronco Único):</w:t>
       </w:r>
       <w:r>
         <w:t xml:space="preserve"> Todo o desenvolvimento ocorre</w:t>
@@ -5809,31 +5485,7 @@
         <w:t>u</w:t>
       </w:r>
       <w:r>
-        <w:t xml:space="preserve"> diretamente na </w:t>
-      </w:r>
-      <w:proofErr w:type="spellStart"/>
-      <w:r>
-        <w:t>branch</w:t>
-      </w:r>
-      <w:proofErr w:type="spellEnd"/>
-      <w:r>
-        <w:t xml:space="preserve"> </w:t>
-      </w:r>
-      <w:proofErr w:type="spellStart"/>
-      <w:r>
-        <w:t>main</w:t>
-      </w:r>
-      <w:proofErr w:type="spellEnd"/>
-      <w:r>
-        <w:t xml:space="preserve">. Esta </w:t>
-      </w:r>
-      <w:proofErr w:type="spellStart"/>
-      <w:r>
-        <w:t>branch</w:t>
-      </w:r>
-      <w:proofErr w:type="spellEnd"/>
-      <w:r>
-        <w:t xml:space="preserve"> cont</w:t>
+        <w:t xml:space="preserve"> diretamente na branch main. Esta branch cont</w:t>
       </w:r>
       <w:r>
         <w:t>ém</w:t>
@@ -5860,21 +5512,12 @@
         </w:numPr>
         <w:ind w:left="709" w:hanging="283"/>
       </w:pPr>
-      <w:proofErr w:type="spellStart"/>
       <w:r>
         <w:rPr>
           <w:b/>
           <w:bCs/>
         </w:rPr>
-        <w:t>Commits</w:t>
-      </w:r>
-      <w:proofErr w:type="spellEnd"/>
-      <w:r>
-        <w:rPr>
-          <w:b/>
-          <w:bCs/>
-        </w:rPr>
-        <w:t xml:space="preserve"> de Desenvolvimento:</w:t>
+        <w:t>Commits de Desenvolvimento:</w:t>
       </w:r>
       <w:r>
         <w:t xml:space="preserve"> O progresso diário </w:t>
@@ -5885,7 +5528,6 @@
       <w:r>
         <w:t xml:space="preserve"> salvo através de </w:t>
       </w:r>
-      <w:proofErr w:type="spellStart"/>
       <w:r>
         <w:rPr>
           <w:i/>
@@ -5893,17 +5535,8 @@
         </w:rPr>
         <w:t>commits</w:t>
       </w:r>
-      <w:proofErr w:type="spellEnd"/>
-      <w:r>
-        <w:t xml:space="preserve"> atômicos na </w:t>
-      </w:r>
-      <w:proofErr w:type="spellStart"/>
-      <w:r>
-        <w:t>main</w:t>
-      </w:r>
-      <w:proofErr w:type="spellEnd"/>
-      <w:r>
-        <w:t>.</w:t>
+      <w:r>
+        <w:t xml:space="preserve"> atômicos na main.</w:t>
       </w:r>
     </w:p>
     <w:p>
@@ -5948,15 +5581,12 @@
       <w:r>
         <w:t xml:space="preserve">Com a conclusão e validação do </w:t>
       </w:r>
-      <w:proofErr w:type="spellStart"/>
       <w:r>
         <w:t>Quizelo</w:t>
       </w:r>
-      <w:proofErr w:type="spellEnd"/>
       <w:r>
         <w:t xml:space="preserve"> (Fase 4), o </w:t>
       </w:r>
-      <w:proofErr w:type="spellStart"/>
       <w:r>
         <w:rPr>
           <w:i/>
@@ -5964,31 +5594,14 @@
         </w:rPr>
         <w:t>commit</w:t>
       </w:r>
-      <w:proofErr w:type="spellEnd"/>
-      <w:r>
-        <w:t xml:space="preserve"> específico na </w:t>
-      </w:r>
-      <w:proofErr w:type="spellStart"/>
-      <w:r>
-        <w:t>main</w:t>
-      </w:r>
-      <w:proofErr w:type="spellEnd"/>
-      <w:r>
-        <w:t xml:space="preserve"> que representa essa versão estável recebe</w:t>
+      <w:r>
+        <w:t xml:space="preserve"> específico na main que representa essa versão estável recebe</w:t>
       </w:r>
       <w:r>
         <w:t>u</w:t>
       </w:r>
       <w:r>
-        <w:t xml:space="preserve"> uma </w:t>
-      </w:r>
-      <w:proofErr w:type="spellStart"/>
-      <w:r>
-        <w:t>tag</w:t>
-      </w:r>
-      <w:proofErr w:type="spellEnd"/>
-      <w:r>
-        <w:t xml:space="preserve"> de versionamento</w:t>
+        <w:t xml:space="preserve"> uma tag de versionamento</w:t>
       </w:r>
       <w:r>
         <w:t xml:space="preserve"> com o seguinte número: 1.0.0.</w:t>
@@ -6018,15 +5631,7 @@
         <w:t>GitHub Releases:</w:t>
       </w:r>
       <w:r>
-        <w:t xml:space="preserve"> A partir desta </w:t>
-      </w:r>
-      <w:proofErr w:type="spellStart"/>
-      <w:r>
-        <w:t>tag</w:t>
-      </w:r>
-      <w:proofErr w:type="spellEnd"/>
-      <w:r>
-        <w:t xml:space="preserve">, </w:t>
+        <w:t xml:space="preserve"> A partir desta tag, </w:t>
       </w:r>
       <w:r>
         <w:t>foi</w:t>
@@ -6091,15 +5696,7 @@
         <w:t>eve</w:t>
       </w:r>
       <w:r>
-        <w:t xml:space="preserve"> a simplicidade de uma única </w:t>
-      </w:r>
-      <w:proofErr w:type="spellStart"/>
-      <w:r>
-        <w:t>branch</w:t>
-      </w:r>
-      <w:proofErr w:type="spellEnd"/>
-      <w:r>
-        <w:t xml:space="preserve"> para o desenvolvedor.</w:t>
+        <w:t xml:space="preserve"> a simplicidade de uma única branch para o desenvolvedor.</w:t>
       </w:r>
     </w:p>
     <w:p>
@@ -6256,15 +5853,7 @@
         <w:pStyle w:val="CorpodoTexto"/>
       </w:pPr>
       <w:r>
-        <w:t xml:space="preserve">As imagens a seguir são </w:t>
-      </w:r>
-      <w:proofErr w:type="spellStart"/>
-      <w:r>
-        <w:t>mockups</w:t>
-      </w:r>
-      <w:proofErr w:type="spellEnd"/>
-      <w:r>
-        <w:t xml:space="preserve"> de baixa fidelidade cujo objetivo, é apresentar esboços conceituais </w:t>
+        <w:t xml:space="preserve">As imagens a seguir são mockups de baixa fidelidade cujo objetivo, é apresentar esboços conceituais </w:t>
       </w:r>
       <w:r>
         <w:t>que</w:t>
@@ -6430,15 +6019,7 @@
         <w:ind w:firstLine="0"/>
       </w:pPr>
       <w:r>
-        <w:t xml:space="preserve">Figura 6.1: </w:t>
-      </w:r>
-      <w:proofErr w:type="spellStart"/>
-      <w:r>
-        <w:t>Mockup</w:t>
-      </w:r>
-      <w:proofErr w:type="spellEnd"/>
-      <w:r>
-        <w:t xml:space="preserve"> da página inicial</w:t>
+        <w:t>Figura 6.1: Mockup da página inicial</w:t>
       </w:r>
     </w:p>
     <w:p>
@@ -6562,24 +6143,7 @@
         <w:jc w:val="left"/>
       </w:pPr>
       <w:r>
-        <w:t xml:space="preserve">Figura 6.2: </w:t>
-      </w:r>
-      <w:proofErr w:type="spellStart"/>
-      <w:r>
-        <w:t>Mockup</w:t>
-      </w:r>
-      <w:proofErr w:type="spellEnd"/>
-      <w:r>
-        <w:t xml:space="preserve"> da</w:t>
-      </w:r>
-      <w:r>
-        <w:t xml:space="preserve"> </w:t>
-      </w:r>
-      <w:r>
-        <w:t>p</w:t>
-      </w:r>
-      <w:r>
-        <w:t>ágina do quiz</w:t>
+        <w:t>Figura 6.2: Mockup da página do quiz</w:t>
       </w:r>
     </w:p>
     <w:p>
@@ -6685,24 +6249,7 @@
         <w:jc w:val="left"/>
       </w:pPr>
       <w:r>
-        <w:t>Figura 6.</w:t>
-      </w:r>
-      <w:r>
-        <w:t>3</w:t>
-      </w:r>
-      <w:r>
-        <w:t xml:space="preserve">: </w:t>
-      </w:r>
-      <w:proofErr w:type="spellStart"/>
-      <w:r>
-        <w:t>Mockup</w:t>
-      </w:r>
-      <w:proofErr w:type="spellEnd"/>
-      <w:r>
-        <w:t xml:space="preserve"> da página </w:t>
-      </w:r>
-      <w:r>
-        <w:t>de resultado</w:t>
+        <w:t>Figura 6.3: Mockup da página de resultado</w:t>
       </w:r>
     </w:p>
     <w:p>
@@ -6896,29 +6443,13 @@
         <w:t>O</w:t>
       </w:r>
       <w:r>
-        <w:t xml:space="preserve"> </w:t>
-      </w:r>
-      <w:proofErr w:type="spellStart"/>
-      <w:r>
-        <w:t>Quizelo</w:t>
-      </w:r>
-      <w:proofErr w:type="spellEnd"/>
-      <w:r>
-        <w:t xml:space="preserve"> </w:t>
+        <w:t xml:space="preserve"> Quizelo </w:t>
       </w:r>
       <w:r>
         <w:t>foi</w:t>
       </w:r>
       <w:r>
-        <w:t xml:space="preserve"> projetado como uma Single Page </w:t>
-      </w:r>
-      <w:proofErr w:type="spellStart"/>
-      <w:r>
-        <w:t>Application</w:t>
-      </w:r>
-      <w:proofErr w:type="spellEnd"/>
-      <w:r>
-        <w:t xml:space="preserve"> (SPA</w:t>
+        <w:t xml:space="preserve"> projetado como uma Single Page Application (SPA</w:t>
       </w:r>
       <w:r>
         <w:t>)</w:t>
@@ -6973,21 +6504,8 @@
         <w:ind w:left="709" w:hanging="283"/>
       </w:pPr>
       <w:r>
-        <w:t>Front-</w:t>
-      </w:r>
-      <w:proofErr w:type="spellStart"/>
-      <w:r>
-        <w:t>end</w:t>
-      </w:r>
-      <w:proofErr w:type="spellEnd"/>
-      <w:r>
-        <w:t xml:space="preserve">: </w:t>
-      </w:r>
-      <w:proofErr w:type="spellStart"/>
-      <w:r>
-        <w:t>React</w:t>
-      </w:r>
-      <w:proofErr w:type="spellEnd"/>
+        <w:t>Front-end: React</w:t>
+      </w:r>
     </w:p>
     <w:p>
       <w:pPr>
@@ -7012,15 +6530,7 @@
         <w:ind w:left="709" w:hanging="283"/>
       </w:pPr>
       <w:r>
-        <w:t xml:space="preserve">Estilização: </w:t>
-      </w:r>
-      <w:proofErr w:type="spellStart"/>
-      <w:r>
-        <w:t>Tailwind</w:t>
-      </w:r>
-      <w:proofErr w:type="spellEnd"/>
-      <w:r>
-        <w:t xml:space="preserve"> CSS</w:t>
+        <w:t>Estilização: Tailwind CSS</w:t>
       </w:r>
     </w:p>
     <w:p>
@@ -7033,23 +6543,7 @@
         <w:ind w:left="709" w:hanging="283"/>
       </w:pPr>
       <w:r>
-        <w:t xml:space="preserve">Roteamento: </w:t>
-      </w:r>
-      <w:proofErr w:type="spellStart"/>
-      <w:r>
-        <w:t>React</w:t>
-      </w:r>
-      <w:proofErr w:type="spellEnd"/>
-      <w:r>
-        <w:t xml:space="preserve"> </w:t>
-      </w:r>
-      <w:proofErr w:type="spellStart"/>
-      <w:r>
-        <w:t>Router</w:t>
-      </w:r>
-      <w:proofErr w:type="spellEnd"/>
-      <w:r>
-        <w:t xml:space="preserve"> DOM</w:t>
+        <w:t>Roteamento: React Router DOM</w:t>
       </w:r>
     </w:p>
     <w:p>
@@ -7071,15 +6565,7 @@
         <w:pStyle w:val="CorpodoTexto"/>
       </w:pPr>
       <w:r>
-        <w:t>A arquitetura segue o modelo "</w:t>
-      </w:r>
-      <w:proofErr w:type="spellStart"/>
-      <w:r>
-        <w:t>Component-Based</w:t>
-      </w:r>
-      <w:proofErr w:type="spellEnd"/>
-      <w:r>
-        <w:t>", separando a lógica em dois diretórios principais:</w:t>
+        <w:t>A arquitetura segue o modelo "Component-Based", separando a lógica em dois diretórios principais:</w:t>
       </w:r>
       <w:r>
         <w:t xml:space="preserve"> Pages (</w:t>
@@ -7088,15 +6574,7 @@
         <w:t>componentes de tela que gerenciam a lógica de negócio</w:t>
       </w:r>
       <w:r>
-        <w:t xml:space="preserve">) e </w:t>
-      </w:r>
-      <w:proofErr w:type="spellStart"/>
-      <w:r>
-        <w:t>Components</w:t>
-      </w:r>
-      <w:proofErr w:type="spellEnd"/>
-      <w:r>
-        <w:t xml:space="preserve"> (</w:t>
+        <w:t>) e Components (</w:t>
       </w:r>
       <w:r>
         <w:t>componentes reutilizáveis que apenas exibem dados</w:t>
@@ -7113,15 +6591,7 @@
         <w:t>O diagrama a seguir</w:t>
       </w:r>
       <w:r>
-        <w:t xml:space="preserve">, desenvolvido através do aplicativo web </w:t>
-      </w:r>
-      <w:proofErr w:type="spellStart"/>
-      <w:r>
-        <w:t>Lucidchart</w:t>
-      </w:r>
-      <w:proofErr w:type="spellEnd"/>
-      <w:r>
-        <w:t>,</w:t>
+        <w:t>, desenvolvido através do aplicativo web Lucidchart,</w:t>
       </w:r>
       <w:r>
         <w:t xml:space="preserve"> apresenta o fluxo de dados e a hierarquia dos componentes.</w:t>
@@ -7189,22 +6659,7 @@
         <w:jc w:val="left"/>
       </w:pPr>
       <w:r>
-        <w:t xml:space="preserve">Figura </w:t>
-      </w:r>
-      <w:r>
-        <w:t>7</w:t>
-      </w:r>
-      <w:r>
-        <w:t>.</w:t>
-      </w:r>
-      <w:r>
-        <w:t>1</w:t>
-      </w:r>
-      <w:r>
-        <w:t xml:space="preserve">: </w:t>
-      </w:r>
-      <w:r>
-        <w:t>Diagrama da arquitetura de componentes</w:t>
+        <w:t>Figura 7.1: Diagrama da arquitetura de componentes</w:t>
       </w:r>
     </w:p>
     <w:p>
@@ -7279,31 +6734,7 @@
         <w:pStyle w:val="CorpodoTexto"/>
       </w:pPr>
       <w:r>
-        <w:t xml:space="preserve">O fluxo de integração é controlado pelo </w:t>
-      </w:r>
-      <w:proofErr w:type="spellStart"/>
-      <w:r>
-        <w:t>App.jsx</w:t>
-      </w:r>
-      <w:proofErr w:type="spellEnd"/>
-      <w:r>
-        <w:t xml:space="preserve">, que utiliza o </w:t>
-      </w:r>
-      <w:proofErr w:type="spellStart"/>
-      <w:r>
-        <w:t>react</w:t>
-      </w:r>
-      <w:proofErr w:type="spellEnd"/>
-      <w:r>
-        <w:t>-</w:t>
-      </w:r>
-      <w:proofErr w:type="spellStart"/>
-      <w:r>
-        <w:t>router</w:t>
-      </w:r>
-      <w:proofErr w:type="spellEnd"/>
-      <w:r>
-        <w:t>-dom para renderizar uma das três páginas principais:</w:t>
+        <w:t>O fluxo de integração é controlado pelo App.jsx, que utiliza o react-router-dom para renderizar uma das três páginas principais:</w:t>
       </w:r>
     </w:p>
     <w:p>
@@ -7319,7 +6750,6 @@
           <w:numId w:val="16"/>
         </w:numPr>
       </w:pPr>
-      <w:proofErr w:type="spellStart"/>
       <w:r>
         <w:rPr>
           <w:b/>
@@ -7327,7 +6757,6 @@
         </w:rPr>
         <w:t>HomePage.jsx</w:t>
       </w:r>
-      <w:proofErr w:type="spellEnd"/>
       <w:r>
         <w:rPr>
           <w:b/>
@@ -7339,23 +6768,7 @@
         <w:t xml:space="preserve"> </w:t>
       </w:r>
       <w:r>
-        <w:t xml:space="preserve">Esta página busca os metadados das categorias (disponíveis através do caminho: </w:t>
-      </w:r>
-      <w:proofErr w:type="spellStart"/>
-      <w:r>
-        <w:t>public</w:t>
-      </w:r>
-      <w:proofErr w:type="spellEnd"/>
-      <w:r>
-        <w:t>/data/</w:t>
-      </w:r>
-      <w:proofErr w:type="spellStart"/>
-      <w:r>
-        <w:t>categories.json</w:t>
-      </w:r>
-      <w:proofErr w:type="spellEnd"/>
-      <w:r>
-        <w:t>) para renderizar os cartões de seleção.</w:t>
+        <w:t>Esta página busca os metadados das categorias (disponíveis através do caminho: public/data/categories.json) para renderizar os cartões de seleção.</w:t>
       </w:r>
     </w:p>
     <w:p>
@@ -7372,7 +6785,6 @@
           <w:numId w:val="16"/>
         </w:numPr>
       </w:pPr>
-      <w:proofErr w:type="spellStart"/>
       <w:r>
         <w:rPr>
           <w:b/>
@@ -7387,7 +6799,6 @@
         </w:rPr>
         <w:t>.jsx</w:t>
       </w:r>
-      <w:proofErr w:type="spellEnd"/>
       <w:r>
         <w:rPr>
           <w:b/>
@@ -7396,39 +6807,7 @@
         <w:t>:</w:t>
       </w:r>
       <w:r>
-        <w:t xml:space="preserve"> Este é o componente central. Ele usa o Hook: </w:t>
-      </w:r>
-      <w:proofErr w:type="spellStart"/>
-      <w:r>
-        <w:t>useParams</w:t>
-      </w:r>
-      <w:proofErr w:type="spellEnd"/>
-      <w:r>
-        <w:t xml:space="preserve"> para identificar qual categoria foi selecionada (exemplo: “HIST” ou “Random”). Com base nesse ID, ele executa a lógica do carregamento sob demanda, buscando os arquivos JSON de perguntas relevantes da pasta: </w:t>
-      </w:r>
-      <w:proofErr w:type="spellStart"/>
-      <w:r>
-        <w:t>public</w:t>
-      </w:r>
-      <w:proofErr w:type="spellEnd"/>
-      <w:r>
-        <w:t>/data/</w:t>
-      </w:r>
-      <w:proofErr w:type="spellStart"/>
-      <w:r>
-        <w:t>questions</w:t>
-      </w:r>
-      <w:proofErr w:type="spellEnd"/>
-      <w:r>
-        <w:t xml:space="preserve">/. Ele gerencia o estado da rodada (pergunta atual, pontuação) e, ao final, navega para a </w:t>
-      </w:r>
-      <w:proofErr w:type="spellStart"/>
-      <w:r>
-        <w:t>ResultPage.jsx</w:t>
-      </w:r>
-      <w:proofErr w:type="spellEnd"/>
-      <w:r>
-        <w:t>.</w:t>
+        <w:t xml:space="preserve"> Este é o componente central. Ele usa o Hook: useParams para identificar qual categoria foi selecionada (exemplo: “HIST” ou “Random”). Com base nesse ID, ele executa a lógica do carregamento sob demanda, buscando os arquivos JSON de perguntas relevantes da pasta: public/data/questions/. Ele gerencia o estado da rodada (pergunta atual, pontuação) e, ao final, navega para a ResultPage.jsx.</w:t>
       </w:r>
     </w:p>
     <w:p>
@@ -7444,38 +6823,16 @@
           <w:numId w:val="16"/>
         </w:numPr>
       </w:pPr>
-      <w:proofErr w:type="spellStart"/>
       <w:r>
         <w:rPr>
           <w:b/>
           <w:bCs/>
         </w:rPr>
-        <w:t>ResultPage.jsx</w:t>
-      </w:r>
-      <w:proofErr w:type="spellEnd"/>
-      <w:r>
-        <w:rPr>
-          <w:b/>
-          <w:bCs/>
-        </w:rPr>
-        <w:t>:</w:t>
-      </w:r>
-      <w:r>
-        <w:t xml:space="preserve"> Esta página recebe os dados da rodada concluída através do </w:t>
-      </w:r>
-      <w:proofErr w:type="spellStart"/>
-      <w:r>
-        <w:t>hook</w:t>
-      </w:r>
-      <w:proofErr w:type="spellEnd"/>
-      <w:r>
-        <w:t xml:space="preserve">: </w:t>
-      </w:r>
-      <w:proofErr w:type="spellStart"/>
-      <w:r>
-        <w:t>useLocation</w:t>
-      </w:r>
-      <w:proofErr w:type="spellEnd"/>
+        <w:t>ResultPage.jsx:</w:t>
+      </w:r>
+      <w:r>
+        <w:t xml:space="preserve"> Esta página recebe os dados da rodada concluída através do hook: useLocation</w:t>
+      </w:r>
       <w:r>
         <w:t xml:space="preserve"> e exibe o resumo do desempenho.</w:t>
       </w:r>
@@ -7511,15 +6868,7 @@
         <w:t>do</w:t>
       </w:r>
       <w:r>
-        <w:t xml:space="preserve"> </w:t>
-      </w:r>
-      <w:proofErr w:type="spellStart"/>
-      <w:r>
-        <w:t>Quizelo</w:t>
-      </w:r>
-      <w:proofErr w:type="spellEnd"/>
-      <w:r>
-        <w:t xml:space="preserve"> depende de um modelo de dados desacoplado e estático, servido </w:t>
+        <w:t xml:space="preserve"> Quizelo depende de um modelo de dados desacoplado e estático, servido </w:t>
       </w:r>
       <w:r>
         <w:t>mediante</w:t>
@@ -7529,15 +6878,7 @@
       </w:r>
       <w:bookmarkEnd w:id="9"/>
       <w:r>
-        <w:t xml:space="preserve">. Esta abordagem elimina a necessidade de um banco de dados de </w:t>
-      </w:r>
-      <w:proofErr w:type="spellStart"/>
-      <w:r>
-        <w:t>back-end</w:t>
-      </w:r>
-      <w:proofErr w:type="spellEnd"/>
-      <w:r>
-        <w:t>, ao mesmo tempo em que simula uma chamada de API assíncrona</w:t>
+        <w:t>. Esta abordagem elimina a necessidade de um banco de dados de back-end, ao mesmo tempo em que simula uma chamada de API assíncrona</w:t>
       </w:r>
       <w:r>
         <w:t>.</w:t>
@@ -7576,45 +6917,16 @@
         <w:pStyle w:val="CorpodoTexto"/>
       </w:pPr>
       <w:r>
-        <w:t xml:space="preserve">O arquivo: </w:t>
-      </w:r>
-      <w:proofErr w:type="spellStart"/>
-      <w:proofErr w:type="gramStart"/>
-      <w:r>
-        <w:t>categories.json</w:t>
-      </w:r>
-      <w:proofErr w:type="spellEnd"/>
-      <w:proofErr w:type="gramEnd"/>
-      <w:r>
-        <w:t>, é o índice da aplicação</w:t>
-      </w:r>
-      <w:r>
-        <w:t>.</w:t>
-      </w:r>
-      <w:r>
-        <w:t xml:space="preserve"> Seu carregamento é realizado uma única vez através da: </w:t>
-      </w:r>
-      <w:proofErr w:type="spellStart"/>
-      <w:r>
-        <w:t>HomePage.jsx</w:t>
-      </w:r>
-      <w:proofErr w:type="spellEnd"/>
-      <w:r>
-        <w:t>, para construir a interface de seleção.</w:t>
-      </w:r>
-    </w:p>
-    <w:p>
-      <w:pPr>
-        <w:pStyle w:val="CorpodoTexto"/>
-      </w:pPr>
-      <w:r>
-        <w:t xml:space="preserve">O quadro abaixo </w:t>
-      </w:r>
-      <w:proofErr w:type="spellStart"/>
-      <w:r>
-        <w:t>exemplica</w:t>
-      </w:r>
-      <w:proofErr w:type="spellEnd"/>
+        <w:t>O arquivo: categories.json, é o índice da aplicação. Seu carregamento é realizado uma única vez através da: HomePage.jsx, para construir a interface de seleção.</w:t>
+      </w:r>
+    </w:p>
+    <w:p>
+      <w:pPr>
+        <w:pStyle w:val="CorpodoTexto"/>
+      </w:pPr>
+      <w:r>
+        <w:t>O quadro abaixo exemplica</w:t>
+      </w:r>
       <w:r>
         <w:t xml:space="preserve"> seu conteúdo:</w:t>
       </w:r>
@@ -7656,49 +6968,7 @@
                 <w:sz w:val="20"/>
                 <w:szCs w:val="20"/>
               </w:rPr>
-              <w:t xml:space="preserve">// Esquema para um objeto no </w:t>
-            </w:r>
-            <w:proofErr w:type="spellStart"/>
-            <w:r>
-              <w:rPr>
-                <w:rFonts w:ascii="Courier New" w:hAnsi="Courier New" w:cs="Courier New"/>
-                <w:color w:val="00B050"/>
-                <w:sz w:val="20"/>
-                <w:szCs w:val="20"/>
-              </w:rPr>
-              <w:t>array</w:t>
-            </w:r>
-            <w:proofErr w:type="spellEnd"/>
-            <w:r>
-              <w:rPr>
-                <w:rFonts w:ascii="Courier New" w:hAnsi="Courier New" w:cs="Courier New"/>
-                <w:color w:val="00B050"/>
-                <w:sz w:val="20"/>
-                <w:szCs w:val="20"/>
-              </w:rPr>
-              <w:t xml:space="preserve"> ‘</w:t>
-            </w:r>
-            <w:proofErr w:type="spellStart"/>
-            <w:proofErr w:type="gramStart"/>
-            <w:r>
-              <w:rPr>
-                <w:rFonts w:ascii="Courier New" w:hAnsi="Courier New" w:cs="Courier New"/>
-                <w:color w:val="00B050"/>
-                <w:sz w:val="20"/>
-                <w:szCs w:val="20"/>
-              </w:rPr>
-              <w:t>categories.json</w:t>
-            </w:r>
-            <w:proofErr w:type="spellEnd"/>
-            <w:proofErr w:type="gramEnd"/>
-            <w:r>
-              <w:rPr>
-                <w:rFonts w:ascii="Courier New" w:hAnsi="Courier New" w:cs="Courier New"/>
-                <w:color w:val="00B050"/>
-                <w:sz w:val="20"/>
-                <w:szCs w:val="20"/>
-              </w:rPr>
-              <w:t>’</w:t>
+              <w:t>// Esquema para um objeto no array ‘categories.json’</w:t>
             </w:r>
           </w:p>
           <w:p>
@@ -7745,27 +7015,7 @@
                 <w:sz w:val="20"/>
                 <w:szCs w:val="20"/>
               </w:rPr>
-              <w:t xml:space="preserve">// </w:t>
-            </w:r>
-            <w:proofErr w:type="spellStart"/>
-            <w:r>
-              <w:rPr>
-                <w:rFonts w:ascii="Courier New" w:hAnsi="Courier New" w:cs="Courier New"/>
-                <w:color w:val="00B050"/>
-                <w:sz w:val="20"/>
-                <w:szCs w:val="20"/>
-              </w:rPr>
-              <w:t>String</w:t>
-            </w:r>
-            <w:proofErr w:type="spellEnd"/>
-            <w:r>
-              <w:rPr>
-                <w:rFonts w:ascii="Courier New" w:hAnsi="Courier New" w:cs="Courier New"/>
-                <w:color w:val="00B050"/>
-                <w:sz w:val="20"/>
-                <w:szCs w:val="20"/>
-              </w:rPr>
-              <w:t xml:space="preserve"> (ID único de 4 letras, usando como chave)</w:t>
+              <w:t>// String (ID único de 4 letras, usando como chave)</w:t>
             </w:r>
           </w:p>
           <w:p>
@@ -7784,25 +7034,7 @@
                 <w:sz w:val="20"/>
                 <w:szCs w:val="20"/>
               </w:rPr>
-              <w:t xml:space="preserve">  “</w:t>
-            </w:r>
-            <w:proofErr w:type="spellStart"/>
-            <w:r>
-              <w:rPr>
-                <w:rFonts w:ascii="Courier New" w:hAnsi="Courier New" w:cs="Courier New"/>
-                <w:sz w:val="20"/>
-                <w:szCs w:val="20"/>
-              </w:rPr>
-              <w:t>name</w:t>
-            </w:r>
-            <w:proofErr w:type="spellEnd"/>
-            <w:r>
-              <w:rPr>
-                <w:rFonts w:ascii="Courier New" w:hAnsi="Courier New" w:cs="Courier New"/>
-                <w:sz w:val="20"/>
-                <w:szCs w:val="20"/>
-              </w:rPr>
-              <w:t xml:space="preserve">”: “Filosofia”, </w:t>
+              <w:t xml:space="preserve">  “name”: “Filosofia”, </w:t>
             </w:r>
             <w:r>
               <w:rPr>
@@ -7811,27 +7043,7 @@
                 <w:sz w:val="20"/>
                 <w:szCs w:val="20"/>
               </w:rPr>
-              <w:t xml:space="preserve">// </w:t>
-            </w:r>
-            <w:proofErr w:type="spellStart"/>
-            <w:r>
-              <w:rPr>
-                <w:rFonts w:ascii="Courier New" w:hAnsi="Courier New" w:cs="Courier New"/>
-                <w:color w:val="00B050"/>
-                <w:sz w:val="20"/>
-                <w:szCs w:val="20"/>
-              </w:rPr>
-              <w:t>String</w:t>
-            </w:r>
-            <w:proofErr w:type="spellEnd"/>
-            <w:r>
-              <w:rPr>
-                <w:rFonts w:ascii="Courier New" w:hAnsi="Courier New" w:cs="Courier New"/>
-                <w:color w:val="00B050"/>
-                <w:sz w:val="20"/>
-                <w:szCs w:val="20"/>
-              </w:rPr>
-              <w:t xml:space="preserve"> (Nome de exibição)</w:t>
+              <w:t>// String (Nome de exibição)</w:t>
             </w:r>
           </w:p>
           <w:p>
@@ -7850,25 +7062,7 @@
                 <w:sz w:val="20"/>
                 <w:szCs w:val="20"/>
               </w:rPr>
-              <w:t xml:space="preserve">  “</w:t>
-            </w:r>
-            <w:proofErr w:type="spellStart"/>
-            <w:r>
-              <w:rPr>
-                <w:rFonts w:ascii="Courier New" w:hAnsi="Courier New" w:cs="Courier New"/>
-                <w:sz w:val="20"/>
-                <w:szCs w:val="20"/>
-              </w:rPr>
-              <w:t>description</w:t>
-            </w:r>
-            <w:proofErr w:type="spellEnd"/>
-            <w:r>
-              <w:rPr>
-                <w:rFonts w:ascii="Courier New" w:hAnsi="Courier New" w:cs="Courier New"/>
-                <w:sz w:val="20"/>
-                <w:szCs w:val="20"/>
-              </w:rPr>
-              <w:t xml:space="preserve">”: “...” </w:t>
+              <w:t xml:space="preserve">  “description”: “...” </w:t>
             </w:r>
             <w:r>
               <w:rPr>
@@ -7877,27 +7071,7 @@
                 <w:sz w:val="20"/>
                 <w:szCs w:val="20"/>
               </w:rPr>
-              <w:t xml:space="preserve">// </w:t>
-            </w:r>
-            <w:proofErr w:type="spellStart"/>
-            <w:r>
-              <w:rPr>
-                <w:rFonts w:ascii="Courier New" w:hAnsi="Courier New" w:cs="Courier New"/>
-                <w:color w:val="00B050"/>
-                <w:sz w:val="20"/>
-                <w:szCs w:val="20"/>
-              </w:rPr>
-              <w:t>String</w:t>
-            </w:r>
-            <w:proofErr w:type="spellEnd"/>
-            <w:r>
-              <w:rPr>
-                <w:rFonts w:ascii="Courier New" w:hAnsi="Courier New" w:cs="Courier New"/>
-                <w:color w:val="00B050"/>
-                <w:sz w:val="20"/>
-                <w:szCs w:val="20"/>
-              </w:rPr>
-              <w:t xml:space="preserve"> (Descrição para o cartão)</w:t>
+              <w:t>// String (Descrição para o cartão)</w:t>
             </w:r>
           </w:p>
           <w:p>
@@ -7936,55 +7110,15 @@
         <w:pStyle w:val="CorpodoTexto"/>
       </w:pPr>
       <w:r>
-        <w:t xml:space="preserve">Este é o objeto constante (localizado em: </w:t>
-      </w:r>
-      <w:proofErr w:type="spellStart"/>
-      <w:r>
-        <w:t>src</w:t>
-      </w:r>
-      <w:proofErr w:type="spellEnd"/>
-      <w:r>
-        <w:t>/</w:t>
-      </w:r>
-      <w:proofErr w:type="spellStart"/>
-      <w:r>
-        <w:t>constants</w:t>
-      </w:r>
-      <w:proofErr w:type="spellEnd"/>
-      <w:r>
-        <w:t>/</w:t>
-      </w:r>
-      <w:proofErr w:type="spellStart"/>
-      <w:r>
-        <w:t>levels.json</w:t>
-      </w:r>
-      <w:proofErr w:type="spellEnd"/>
-      <w:r>
-        <w:t>) que mapeia os identificadores de dificuldade (</w:t>
-      </w:r>
-      <w:proofErr w:type="spellStart"/>
-      <w:r>
-        <w:t>easy</w:t>
-      </w:r>
-      <w:proofErr w:type="spellEnd"/>
-      <w:r>
-        <w:t>, médium, hard) para suas descrições completas.</w:t>
-      </w:r>
-    </w:p>
-    <w:p>
-      <w:pPr>
-        <w:pStyle w:val="CorpodoTexto"/>
-      </w:pPr>
-      <w:r>
-        <w:t xml:space="preserve">O quadro abaixo </w:t>
-      </w:r>
-      <w:proofErr w:type="spellStart"/>
-      <w:r>
-        <w:t>exemplica</w:t>
-      </w:r>
-      <w:proofErr w:type="spellEnd"/>
-      <w:r>
-        <w:t xml:space="preserve"> seu conteúdo:</w:t>
+        <w:t>Este é o objeto constante (localizado em: src/constants/levels.json) que mapeia os identificadores de dificuldade (easy, médium, hard) para suas descrições completas.</w:t>
+      </w:r>
+    </w:p>
+    <w:p>
+      <w:pPr>
+        <w:pStyle w:val="CorpodoTexto"/>
+      </w:pPr>
+      <w:r>
+        <w:t>O quadro abaixo exemplica seu conteúdo:</w:t>
       </w:r>
     </w:p>
     <w:p>
@@ -8124,33 +7258,7 @@
                 <w:sz w:val="20"/>
                 <w:szCs w:val="20"/>
               </w:rPr>
-              <w:t xml:space="preserve">  “</w:t>
-            </w:r>
-            <w:proofErr w:type="spellStart"/>
-            <w:r>
-              <w:rPr>
-                <w:rFonts w:ascii="Courier New" w:hAnsi="Courier New" w:cs="Courier New"/>
-                <w:sz w:val="20"/>
-                <w:szCs w:val="20"/>
-              </w:rPr>
-              <w:t>easy</w:t>
-            </w:r>
-            <w:proofErr w:type="spellEnd"/>
-            <w:r>
-              <w:rPr>
-                <w:rFonts w:ascii="Courier New" w:hAnsi="Courier New" w:cs="Courier New"/>
-                <w:sz w:val="20"/>
-                <w:szCs w:val="20"/>
-              </w:rPr>
-              <w:t xml:space="preserve">”: </w:t>
-            </w:r>
-            <w:r>
-              <w:rPr>
-                <w:rFonts w:ascii="Courier New" w:hAnsi="Courier New" w:cs="Courier New"/>
-                <w:sz w:val="20"/>
-                <w:szCs w:val="20"/>
-              </w:rPr>
-              <w:t>{</w:t>
+              <w:t xml:space="preserve">  “easy”: {</w:t>
             </w:r>
           </w:p>
           <w:p>
@@ -8169,25 +7277,7 @@
                 <w:sz w:val="20"/>
                 <w:szCs w:val="20"/>
               </w:rPr>
-              <w:t xml:space="preserve">    “</w:t>
-            </w:r>
-            <w:proofErr w:type="spellStart"/>
-            <w:r>
-              <w:rPr>
-                <w:rFonts w:ascii="Courier New" w:hAnsi="Courier New" w:cs="Courier New"/>
-                <w:sz w:val="20"/>
-                <w:szCs w:val="20"/>
-              </w:rPr>
-              <w:t>label</w:t>
-            </w:r>
-            <w:proofErr w:type="spellEnd"/>
-            <w:r>
-              <w:rPr>
-                <w:rFonts w:ascii="Courier New" w:hAnsi="Courier New" w:cs="Courier New"/>
-                <w:sz w:val="20"/>
-                <w:szCs w:val="20"/>
-              </w:rPr>
-              <w:t xml:space="preserve">”: “Fácil”, </w:t>
+              <w:t xml:space="preserve">    “label”: “Fácil”, </w:t>
             </w:r>
             <w:r>
               <w:rPr>
@@ -8196,27 +7286,7 @@
                 <w:sz w:val="20"/>
                 <w:szCs w:val="20"/>
               </w:rPr>
-              <w:t xml:space="preserve">// </w:t>
-            </w:r>
-            <w:proofErr w:type="spellStart"/>
-            <w:r>
-              <w:rPr>
-                <w:rFonts w:ascii="Courier New" w:hAnsi="Courier New" w:cs="Courier New"/>
-                <w:color w:val="00B050"/>
-                <w:sz w:val="20"/>
-                <w:szCs w:val="20"/>
-              </w:rPr>
-              <w:t>String</w:t>
-            </w:r>
-            <w:proofErr w:type="spellEnd"/>
-            <w:r>
-              <w:rPr>
-                <w:rFonts w:ascii="Courier New" w:hAnsi="Courier New" w:cs="Courier New"/>
-                <w:color w:val="00B050"/>
-                <w:sz w:val="20"/>
-                <w:szCs w:val="20"/>
-              </w:rPr>
-              <w:t xml:space="preserve"> (</w:t>
+              <w:t>// String (</w:t>
             </w:r>
             <w:r>
               <w:rPr>
@@ -8253,25 +7323,7 @@
                 <w:sz w:val="20"/>
                 <w:szCs w:val="20"/>
               </w:rPr>
-              <w:t xml:space="preserve">    “</w:t>
-            </w:r>
-            <w:proofErr w:type="spellStart"/>
-            <w:r>
-              <w:rPr>
-                <w:rFonts w:ascii="Courier New" w:hAnsi="Courier New" w:cs="Courier New"/>
-                <w:sz w:val="20"/>
-                <w:szCs w:val="20"/>
-              </w:rPr>
-              <w:t>description</w:t>
-            </w:r>
-            <w:proofErr w:type="spellEnd"/>
-            <w:r>
-              <w:rPr>
-                <w:rFonts w:ascii="Courier New" w:hAnsi="Courier New" w:cs="Courier New"/>
-                <w:sz w:val="20"/>
-                <w:szCs w:val="20"/>
-              </w:rPr>
-              <w:t xml:space="preserve">”: “Os Fundamentos...” </w:t>
+              <w:t xml:space="preserve">    “description”: “Os Fundamentos...” </w:t>
             </w:r>
             <w:r>
               <w:rPr>
@@ -8280,27 +7332,7 @@
                 <w:sz w:val="20"/>
                 <w:szCs w:val="20"/>
               </w:rPr>
-              <w:t xml:space="preserve">// </w:t>
-            </w:r>
-            <w:proofErr w:type="spellStart"/>
-            <w:r>
-              <w:rPr>
-                <w:rFonts w:ascii="Courier New" w:hAnsi="Courier New" w:cs="Courier New"/>
-                <w:color w:val="00B050"/>
-                <w:sz w:val="20"/>
-                <w:szCs w:val="20"/>
-              </w:rPr>
-              <w:t>String</w:t>
-            </w:r>
-            <w:proofErr w:type="spellEnd"/>
-            <w:r>
-              <w:rPr>
-                <w:rFonts w:ascii="Courier New" w:hAnsi="Courier New" w:cs="Courier New"/>
-                <w:color w:val="00B050"/>
-                <w:sz w:val="20"/>
-                <w:szCs w:val="20"/>
-              </w:rPr>
-              <w:t xml:space="preserve"> (</w:t>
+              <w:t>// String (</w:t>
             </w:r>
             <w:r>
               <w:rPr>
@@ -8356,59 +7388,7 @@
                 <w:sz w:val="20"/>
                 <w:szCs w:val="20"/>
               </w:rPr>
-              <w:t xml:space="preserve">  “</w:t>
-            </w:r>
-            <w:proofErr w:type="spellStart"/>
-            <w:r>
-              <w:rPr>
-                <w:rFonts w:ascii="Courier New" w:hAnsi="Courier New" w:cs="Courier New"/>
-                <w:sz w:val="20"/>
-                <w:szCs w:val="20"/>
-              </w:rPr>
-              <w:t>medium</w:t>
-            </w:r>
-            <w:proofErr w:type="spellEnd"/>
-            <w:r>
-              <w:rPr>
-                <w:rFonts w:ascii="Courier New" w:hAnsi="Courier New" w:cs="Courier New"/>
-                <w:sz w:val="20"/>
-                <w:szCs w:val="20"/>
-              </w:rPr>
-              <w:t>”:</w:t>
-            </w:r>
-            <w:r>
-              <w:rPr>
-                <w:rFonts w:ascii="Courier New" w:hAnsi="Courier New" w:cs="Courier New"/>
-                <w:sz w:val="20"/>
-                <w:szCs w:val="20"/>
-              </w:rPr>
-              <w:t xml:space="preserve"> </w:t>
-            </w:r>
-            <w:proofErr w:type="gramStart"/>
-            <w:r>
-              <w:rPr>
-                <w:rFonts w:ascii="Courier New" w:hAnsi="Courier New" w:cs="Courier New"/>
-                <w:sz w:val="20"/>
-                <w:szCs w:val="20"/>
-              </w:rPr>
-              <w:t>{ ...</w:t>
-            </w:r>
-            <w:proofErr w:type="gramEnd"/>
-            <w:r>
-              <w:rPr>
-                <w:rFonts w:ascii="Courier New" w:hAnsi="Courier New" w:cs="Courier New"/>
-                <w:sz w:val="20"/>
-                <w:szCs w:val="20"/>
-              </w:rPr>
-              <w:t xml:space="preserve"> }</w:t>
-            </w:r>
-            <w:r>
-              <w:rPr>
-                <w:rFonts w:ascii="Courier New" w:hAnsi="Courier New" w:cs="Courier New"/>
-                <w:sz w:val="20"/>
-                <w:szCs w:val="20"/>
-              </w:rPr>
-              <w:t xml:space="preserve">, </w:t>
+              <w:t xml:space="preserve">  “medium”: { ... }, </w:t>
             </w:r>
           </w:p>
           <w:p>
@@ -8427,49 +7407,7 @@
                 <w:sz w:val="20"/>
                 <w:szCs w:val="20"/>
               </w:rPr>
-              <w:t xml:space="preserve">  “</w:t>
-            </w:r>
-            <w:r>
-              <w:rPr>
-                <w:rFonts w:ascii="Courier New" w:hAnsi="Courier New" w:cs="Courier New"/>
-                <w:sz w:val="20"/>
-                <w:szCs w:val="20"/>
-              </w:rPr>
-              <w:t>hard</w:t>
-            </w:r>
-            <w:r>
-              <w:rPr>
-                <w:rFonts w:ascii="Courier New" w:hAnsi="Courier New" w:cs="Courier New"/>
-                <w:sz w:val="20"/>
-                <w:szCs w:val="20"/>
-              </w:rPr>
-              <w:t xml:space="preserve">”: </w:t>
-            </w:r>
-            <w:proofErr w:type="gramStart"/>
-            <w:r>
-              <w:rPr>
-                <w:rFonts w:ascii="Courier New" w:hAnsi="Courier New" w:cs="Courier New"/>
-                <w:sz w:val="20"/>
-                <w:szCs w:val="20"/>
-              </w:rPr>
-              <w:t xml:space="preserve">{ </w:t>
-            </w:r>
-            <w:r>
-              <w:rPr>
-                <w:rFonts w:ascii="Courier New" w:hAnsi="Courier New" w:cs="Courier New"/>
-                <w:sz w:val="20"/>
-                <w:szCs w:val="20"/>
-              </w:rPr>
-              <w:t>...</w:t>
-            </w:r>
-            <w:proofErr w:type="gramEnd"/>
-            <w:r>
-              <w:rPr>
-                <w:rFonts w:ascii="Courier New" w:hAnsi="Courier New" w:cs="Courier New"/>
-                <w:sz w:val="20"/>
-                <w:szCs w:val="20"/>
-              </w:rPr>
-              <w:t xml:space="preserve"> }</w:t>
+              <w:t xml:space="preserve">  “hard”: { ... }</w:t>
             </w:r>
           </w:p>
           <w:p>
@@ -8530,45 +7468,21 @@
         <w:t>Este é o esquema principal do banco de dados, replicado em 19 arquivos JSON</w:t>
       </w:r>
       <w:r>
-        <w:t xml:space="preserve"> (exemplo: </w:t>
-      </w:r>
-      <w:proofErr w:type="spellStart"/>
-      <w:proofErr w:type="gramStart"/>
-      <w:r>
-        <w:t>filosofia.json</w:t>
-      </w:r>
-      <w:proofErr w:type="spellEnd"/>
-      <w:proofErr w:type="gramEnd"/>
-      <w:r>
-        <w:t>)</w:t>
+        <w:t xml:space="preserve"> (exemplo: filosofia.json)</w:t>
       </w:r>
       <w:r>
         <w:t>.</w:t>
       </w:r>
       <w:r>
-        <w:t xml:space="preserve"> Cada arquivo contém um </w:t>
-      </w:r>
-      <w:proofErr w:type="spellStart"/>
-      <w:r>
-        <w:t>array</w:t>
-      </w:r>
-      <w:proofErr w:type="spellEnd"/>
-      <w:r>
-        <w:t xml:space="preserve"> de 60 objetos de perguntas</w:t>
-      </w:r>
-    </w:p>
-    <w:p>
-      <w:pPr>
-        <w:pStyle w:val="CorpodoTexto"/>
-      </w:pPr>
-      <w:r>
-        <w:t>O quadro abaixo exempli</w:t>
-      </w:r>
-      <w:r>
-        <w:t>fi</w:t>
-      </w:r>
-      <w:r>
-        <w:t>ca seu conteúdo:</w:t>
+        <w:t xml:space="preserve"> Cada arquivo contém um array de 60 objetos de perguntas</w:t>
+      </w:r>
+    </w:p>
+    <w:p>
+      <w:pPr>
+        <w:pStyle w:val="CorpodoTexto"/>
+      </w:pPr>
+      <w:r>
+        <w:t>O quadro abaixo exemplifica seu conteúdo:</w:t>
       </w:r>
     </w:p>
     <w:p/>
@@ -8711,25 +7625,7 @@
                 <w:sz w:val="20"/>
                 <w:szCs w:val="20"/>
               </w:rPr>
-              <w:t xml:space="preserve">  “</w:t>
-            </w:r>
-            <w:proofErr w:type="spellStart"/>
-            <w:r>
-              <w:rPr>
-                <w:rFonts w:ascii="Courier New" w:hAnsi="Courier New" w:cs="Courier New"/>
-                <w:sz w:val="20"/>
-                <w:szCs w:val="20"/>
-              </w:rPr>
-              <w:t>category</w:t>
-            </w:r>
-            <w:proofErr w:type="spellEnd"/>
-            <w:r>
-              <w:rPr>
-                <w:rFonts w:ascii="Courier New" w:hAnsi="Courier New" w:cs="Courier New"/>
-                <w:sz w:val="20"/>
-                <w:szCs w:val="20"/>
-              </w:rPr>
-              <w:t>”: “Filosofia”,</w:t>
+              <w:t xml:space="preserve">  “category”: “Filosofia”,</w:t>
             </w:r>
             <w:r>
               <w:rPr>
@@ -8767,25 +7663,7 @@
                 <w:sz w:val="20"/>
                 <w:szCs w:val="20"/>
               </w:rPr>
-              <w:t xml:space="preserve">  “</w:t>
-            </w:r>
-            <w:proofErr w:type="spellStart"/>
-            <w:r>
-              <w:rPr>
-                <w:rFonts w:ascii="Courier New" w:hAnsi="Courier New" w:cs="Courier New"/>
-                <w:sz w:val="20"/>
-                <w:szCs w:val="20"/>
-              </w:rPr>
-              <w:t>level</w:t>
-            </w:r>
-            <w:proofErr w:type="spellEnd"/>
-            <w:r>
-              <w:rPr>
-                <w:rFonts w:ascii="Courier New" w:hAnsi="Courier New" w:cs="Courier New"/>
-                <w:sz w:val="20"/>
-                <w:szCs w:val="20"/>
-              </w:rPr>
-              <w:t>”: “hard”,</w:t>
+              <w:t xml:space="preserve">  “level”: “hard”,</w:t>
             </w:r>
             <w:r>
               <w:rPr>
@@ -8802,59 +7680,8 @@
                 <w:sz w:val="20"/>
                 <w:szCs w:val="20"/>
               </w:rPr>
-              <w:t>// Chave para 'levels.js': "</w:t>
-            </w:r>
-            <w:proofErr w:type="spellStart"/>
-            <w:r>
-              <w:rPr>
-                <w:rFonts w:ascii="Courier New" w:hAnsi="Courier New" w:cs="Courier New"/>
-                <w:color w:val="00B050"/>
-                <w:sz w:val="20"/>
-                <w:szCs w:val="20"/>
-              </w:rPr>
-              <w:t>easy</w:t>
-            </w:r>
-            <w:proofErr w:type="spellEnd"/>
-            <w:r>
-              <w:rPr>
-                <w:rFonts w:ascii="Courier New" w:hAnsi="Courier New" w:cs="Courier New"/>
-                <w:color w:val="00B050"/>
-                <w:sz w:val="20"/>
-                <w:szCs w:val="20"/>
-              </w:rPr>
-              <w:t xml:space="preserve">", </w:t>
-            </w:r>
-            <w:proofErr w:type="gramStart"/>
-            <w:r>
-              <w:rPr>
-                <w:rFonts w:ascii="Courier New" w:hAnsi="Courier New" w:cs="Courier New"/>
-                <w:color w:val="00B050"/>
-                <w:sz w:val="20"/>
-                <w:szCs w:val="20"/>
-              </w:rPr>
-              <w:t>"</w:t>
-            </w:r>
-            <w:proofErr w:type="spellStart"/>
-            <w:r>
-              <w:rPr>
-                <w:rFonts w:ascii="Courier New" w:hAnsi="Courier New" w:cs="Courier New"/>
-                <w:color w:val="00B050"/>
-                <w:sz w:val="20"/>
-                <w:szCs w:val="20"/>
-              </w:rPr>
-              <w:t>medium</w:t>
-            </w:r>
-            <w:proofErr w:type="spellEnd"/>
-            <w:r>
-              <w:rPr>
-                <w:rFonts w:ascii="Courier New" w:hAnsi="Courier New" w:cs="Courier New"/>
-                <w:color w:val="00B050"/>
-                <w:sz w:val="20"/>
-                <w:szCs w:val="20"/>
-              </w:rPr>
-              <w:t>", ou "hard"</w:t>
-            </w:r>
-            <w:proofErr w:type="gramEnd"/>
+              <w:t>// Chave para 'levels.js': "easy", "medium", ou "hard"</w:t>
+            </w:r>
           </w:p>
           <w:p>
             <w:pPr>
@@ -8874,25 +7701,7 @@
                 <w:sz w:val="20"/>
                 <w:szCs w:val="20"/>
               </w:rPr>
-              <w:t xml:space="preserve">  “</w:t>
-            </w:r>
-            <w:proofErr w:type="spellStart"/>
-            <w:r>
-              <w:rPr>
-                <w:rFonts w:ascii="Courier New" w:hAnsi="Courier New" w:cs="Courier New"/>
-                <w:sz w:val="20"/>
-                <w:szCs w:val="20"/>
-              </w:rPr>
-              <w:t>question</w:t>
-            </w:r>
-            <w:proofErr w:type="spellEnd"/>
-            <w:r>
-              <w:rPr>
-                <w:rFonts w:ascii="Courier New" w:hAnsi="Courier New" w:cs="Courier New"/>
-                <w:sz w:val="20"/>
-                <w:szCs w:val="20"/>
-              </w:rPr>
-              <w:t xml:space="preserve">”: </w:t>
+              <w:t xml:space="preserve">  “question”: </w:t>
             </w:r>
             <w:r>
               <w:rPr>
@@ -8932,7 +7741,6 @@
               </w:rPr>
               <w:t xml:space="preserve">  “Options”: </w:t>
             </w:r>
-            <w:proofErr w:type="gramStart"/>
             <w:r>
               <w:rPr>
                 <w:rFonts w:ascii="Courier New" w:hAnsi="Courier New" w:cs="Courier New"/>
@@ -8956,37 +7764,7 @@
                 <w:sz w:val="20"/>
                 <w:szCs w:val="20"/>
               </w:rPr>
-              <w:t>/</w:t>
-            </w:r>
-            <w:proofErr w:type="gramEnd"/>
-            <w:r>
-              <w:rPr>
-                <w:rFonts w:ascii="Courier New" w:hAnsi="Courier New" w:cs="Courier New"/>
-                <w:color w:val="00B050"/>
-                <w:sz w:val="20"/>
-                <w:szCs w:val="20"/>
-              </w:rPr>
-              <w:t xml:space="preserve">/ </w:t>
-            </w:r>
-            <w:proofErr w:type="spellStart"/>
-            <w:r>
-              <w:rPr>
-                <w:rFonts w:ascii="Courier New" w:hAnsi="Courier New" w:cs="Courier New"/>
-                <w:color w:val="00B050"/>
-                <w:sz w:val="20"/>
-                <w:szCs w:val="20"/>
-              </w:rPr>
-              <w:t>Array</w:t>
-            </w:r>
-            <w:proofErr w:type="spellEnd"/>
-            <w:r>
-              <w:rPr>
-                <w:rFonts w:ascii="Courier New" w:hAnsi="Courier New" w:cs="Courier New"/>
-                <w:color w:val="00B050"/>
-                <w:sz w:val="20"/>
-                <w:szCs w:val="20"/>
-              </w:rPr>
-              <w:t xml:space="preserve"> (Sempre 4 objetos de opção)</w:t>
+              <w:t>// Array (Sempre 4 objetos de opção)</w:t>
             </w:r>
           </w:p>
           <w:p>
@@ -9027,25 +7805,7 @@
                 <w:sz w:val="20"/>
                 <w:szCs w:val="20"/>
               </w:rPr>
-              <w:t xml:space="preserve">      “</w:t>
-            </w:r>
-            <w:proofErr w:type="spellStart"/>
-            <w:r>
-              <w:rPr>
-                <w:rFonts w:ascii="Courier New" w:hAnsi="Courier New" w:cs="Courier New"/>
-                <w:sz w:val="20"/>
-                <w:szCs w:val="20"/>
-              </w:rPr>
-              <w:t>description</w:t>
-            </w:r>
-            <w:proofErr w:type="spellEnd"/>
-            <w:r>
-              <w:rPr>
-                <w:rFonts w:ascii="Courier New" w:hAnsi="Courier New" w:cs="Courier New"/>
-                <w:sz w:val="20"/>
-                <w:szCs w:val="20"/>
-              </w:rPr>
-              <w:t>”: “Porque provam que...”,</w:t>
+              <w:t xml:space="preserve">      “description”: “Porque provam que...”,</w:t>
             </w:r>
             <w:r>
               <w:rPr>
@@ -9062,16 +7822,7 @@
                 <w:sz w:val="20"/>
                 <w:szCs w:val="20"/>
               </w:rPr>
-              <w:t xml:space="preserve">// </w:t>
-            </w:r>
-            <w:r>
-              <w:rPr>
-                <w:rFonts w:ascii="Courier New" w:hAnsi="Courier New" w:cs="Courier New"/>
-                <w:color w:val="00B050"/>
-                <w:sz w:val="20"/>
-                <w:szCs w:val="20"/>
-              </w:rPr>
-              <w:t>Texto da opção A</w:t>
+              <w:t>// Texto da opção A</w:t>
             </w:r>
           </w:p>
           <w:p>
@@ -9092,33 +7843,7 @@
                 <w:sz w:val="20"/>
                 <w:szCs w:val="20"/>
               </w:rPr>
-              <w:t xml:space="preserve">      “</w:t>
-            </w:r>
-            <w:proofErr w:type="spellStart"/>
-            <w:r>
-              <w:rPr>
-                <w:rFonts w:ascii="Courier New" w:hAnsi="Courier New" w:cs="Courier New"/>
-                <w:sz w:val="20"/>
-                <w:szCs w:val="20"/>
-              </w:rPr>
-              <w:t>isCorrect</w:t>
-            </w:r>
-            <w:proofErr w:type="spellEnd"/>
-            <w:r>
-              <w:rPr>
-                <w:rFonts w:ascii="Courier New" w:hAnsi="Courier New" w:cs="Courier New"/>
-                <w:sz w:val="20"/>
-                <w:szCs w:val="20"/>
-              </w:rPr>
-              <w:t>”</w:t>
-            </w:r>
-            <w:r>
-              <w:rPr>
-                <w:rFonts w:ascii="Courier New" w:hAnsi="Courier New" w:cs="Courier New"/>
-                <w:sz w:val="20"/>
-                <w:szCs w:val="20"/>
-              </w:rPr>
-              <w:t>: false</w:t>
+              <w:t xml:space="preserve">      “isCorrect”: false</w:t>
             </w:r>
             <w:r>
               <w:rPr>
@@ -9135,27 +7860,7 @@
                 <w:sz w:val="20"/>
                 <w:szCs w:val="20"/>
               </w:rPr>
-              <w:t xml:space="preserve">// </w:t>
-            </w:r>
-            <w:proofErr w:type="spellStart"/>
-            <w:r>
-              <w:rPr>
-                <w:rFonts w:ascii="Courier New" w:hAnsi="Courier New" w:cs="Courier New"/>
-                <w:color w:val="00B050"/>
-                <w:sz w:val="20"/>
-                <w:szCs w:val="20"/>
-              </w:rPr>
-              <w:t>Boolean</w:t>
-            </w:r>
-            <w:proofErr w:type="spellEnd"/>
-            <w:r>
-              <w:rPr>
-                <w:rFonts w:ascii="Courier New" w:hAnsi="Courier New" w:cs="Courier New"/>
-                <w:color w:val="00B050"/>
-                <w:sz w:val="20"/>
-                <w:szCs w:val="20"/>
-              </w:rPr>
-              <w:t xml:space="preserve"> (Flag da resposta)</w:t>
+              <w:t>// Boolean (Flag da resposta)</w:t>
             </w:r>
           </w:p>
           <w:p>
@@ -9215,57 +7920,7 @@
                 <w:sz w:val="20"/>
                 <w:szCs w:val="20"/>
               </w:rPr>
-              <w:t xml:space="preserve">      “</w:t>
-            </w:r>
-            <w:proofErr w:type="spellStart"/>
-            <w:r>
-              <w:rPr>
-                <w:rFonts w:ascii="Courier New" w:hAnsi="Courier New" w:cs="Courier New"/>
-                <w:sz w:val="20"/>
-                <w:szCs w:val="20"/>
-              </w:rPr>
-              <w:t>description</w:t>
-            </w:r>
-            <w:proofErr w:type="spellEnd"/>
-            <w:r>
-              <w:rPr>
-                <w:rFonts w:ascii="Courier New" w:hAnsi="Courier New" w:cs="Courier New"/>
-                <w:sz w:val="20"/>
-                <w:szCs w:val="20"/>
-              </w:rPr>
-              <w:t xml:space="preserve">”: “Porque </w:t>
-            </w:r>
-            <w:r>
-              <w:rPr>
-                <w:rFonts w:ascii="Courier New" w:hAnsi="Courier New" w:cs="Courier New"/>
-                <w:sz w:val="20"/>
-                <w:szCs w:val="20"/>
-              </w:rPr>
-              <w:t>demonstram</w:t>
-            </w:r>
-            <w:r>
-              <w:rPr>
-                <w:rFonts w:ascii="Courier New" w:hAnsi="Courier New" w:cs="Courier New"/>
-                <w:sz w:val="20"/>
-                <w:szCs w:val="20"/>
-              </w:rPr>
-              <w:t xml:space="preserve"> </w:t>
-            </w:r>
-            <w:r>
-              <w:rPr>
-                <w:rFonts w:ascii="Courier New" w:hAnsi="Courier New" w:cs="Courier New"/>
-                <w:sz w:val="20"/>
-                <w:szCs w:val="20"/>
-              </w:rPr>
-              <w:t>como</w:t>
-            </w:r>
-            <w:r>
-              <w:rPr>
-                <w:rFonts w:ascii="Courier New" w:hAnsi="Courier New" w:cs="Courier New"/>
-                <w:sz w:val="20"/>
-                <w:szCs w:val="20"/>
-              </w:rPr>
-              <w:t>...”,</w:t>
+              <w:t xml:space="preserve">      “description”: “Porque demonstram como...”,</w:t>
             </w:r>
           </w:p>
           <w:p>
@@ -9285,36 +7940,8 @@
                 <w:sz w:val="20"/>
                 <w:szCs w:val="20"/>
               </w:rPr>
-              <w:t xml:space="preserve">      “</w:t>
-            </w:r>
-            <w:proofErr w:type="spellStart"/>
-            <w:r>
-              <w:rPr>
-                <w:rFonts w:ascii="Courier New" w:hAnsi="Courier New" w:cs="Courier New"/>
-                <w:sz w:val="20"/>
-                <w:szCs w:val="20"/>
-              </w:rPr>
-              <w:t>isCorrect</w:t>
-            </w:r>
-            <w:proofErr w:type="spellEnd"/>
-            <w:r>
-              <w:rPr>
-                <w:rFonts w:ascii="Courier New" w:hAnsi="Courier New" w:cs="Courier New"/>
-                <w:sz w:val="20"/>
-                <w:szCs w:val="20"/>
-              </w:rPr>
-              <w:t xml:space="preserve">”: </w:t>
-            </w:r>
-            <w:proofErr w:type="spellStart"/>
-            <w:r>
-              <w:rPr>
-                <w:rFonts w:ascii="Courier New" w:hAnsi="Courier New" w:cs="Courier New"/>
-                <w:sz w:val="20"/>
-                <w:szCs w:val="20"/>
-              </w:rPr>
-              <w:t>true</w:t>
-            </w:r>
-            <w:proofErr w:type="spellEnd"/>
+              <w:t xml:space="preserve">      “isCorrect”: true</w:t>
+            </w:r>
           </w:p>
           <w:p>
             <w:pPr>
@@ -9353,15 +7980,7 @@
                 <w:sz w:val="20"/>
                 <w:szCs w:val="20"/>
               </w:rPr>
-              <w:t xml:space="preserve">    {</w:t>
-            </w:r>
-            <w:r>
-              <w:rPr>
-                <w:rFonts w:ascii="Courier New" w:hAnsi="Courier New" w:cs="Courier New"/>
-                <w:sz w:val="20"/>
-                <w:szCs w:val="20"/>
-              </w:rPr>
-              <w:t xml:space="preserve"> ... },</w:t>
+              <w:t xml:space="preserve">    { ... },</w:t>
             </w:r>
           </w:p>
           <w:p>
@@ -9423,7 +8042,6 @@
               </w:rPr>
               <w:t xml:space="preserve">  “</w:t>
             </w:r>
-            <w:proofErr w:type="spellStart"/>
             <w:r>
               <w:rPr>
                 <w:rFonts w:ascii="Courier New" w:hAnsi="Courier New" w:cs="Courier New"/>
@@ -9432,22 +8050,13 @@
               </w:rPr>
               <w:t>source_explanation</w:t>
             </w:r>
-            <w:proofErr w:type="spellEnd"/>
             <w:r>
               <w:rPr>
                 <w:rFonts w:ascii="Courier New" w:hAnsi="Courier New" w:cs="Courier New"/>
                 <w:sz w:val="20"/>
                 <w:szCs w:val="20"/>
               </w:rPr>
-              <w:t xml:space="preserve">”: </w:t>
-            </w:r>
-            <w:r>
-              <w:rPr>
-                <w:rFonts w:ascii="Courier New" w:hAnsi="Courier New" w:cs="Courier New"/>
-                <w:sz w:val="20"/>
-                <w:szCs w:val="20"/>
-              </w:rPr>
-              <w:t>“</w:t>
+              <w:t>”: “</w:t>
             </w:r>
             <w:r>
               <w:rPr>
@@ -9480,16 +8089,7 @@
                 <w:sz w:val="20"/>
                 <w:szCs w:val="20"/>
               </w:rPr>
-              <w:t xml:space="preserve">// </w:t>
-            </w:r>
-            <w:r>
-              <w:rPr>
-                <w:rFonts w:ascii="Courier New" w:hAnsi="Courier New" w:cs="Courier New"/>
-                <w:color w:val="00B050"/>
-                <w:sz w:val="20"/>
-                <w:szCs w:val="20"/>
-              </w:rPr>
-              <w:t>Explicação casual</w:t>
+              <w:t>// Explicação casual</w:t>
             </w:r>
           </w:p>
           <w:p>
@@ -9511,7 +8111,6 @@
               </w:rPr>
               <w:t xml:space="preserve">  “</w:t>
             </w:r>
-            <w:proofErr w:type="spellStart"/>
             <w:r>
               <w:rPr>
                 <w:rFonts w:ascii="Courier New" w:hAnsi="Courier New" w:cs="Courier New"/>
@@ -9520,7 +8119,6 @@
               </w:rPr>
               <w:t>source_abnt</w:t>
             </w:r>
-            <w:proofErr w:type="spellEnd"/>
             <w:r>
               <w:rPr>
                 <w:rFonts w:ascii="Courier New" w:hAnsi="Courier New" w:cs="Courier New"/>
@@ -9707,15 +8305,7 @@
         <w:pStyle w:val="CorpodoTexto"/>
       </w:pPr>
       <w:r>
-        <w:t xml:space="preserve">A garantia de qualidade do </w:t>
-      </w:r>
-      <w:proofErr w:type="spellStart"/>
-      <w:r>
-        <w:t>Quizelo</w:t>
-      </w:r>
-      <w:proofErr w:type="spellEnd"/>
-      <w:r>
-        <w:t xml:space="preserve"> </w:t>
+        <w:t xml:space="preserve">A garantia de qualidade do Quizelo </w:t>
       </w:r>
       <w:r>
         <w:t>foi</w:t>
@@ -9898,23 +8488,7 @@
         <w:t>:</w:t>
       </w:r>
       <w:r>
-        <w:t xml:space="preserve"> </w:t>
-      </w:r>
-      <w:proofErr w:type="spellStart"/>
-      <w:r>
-        <w:t>React</w:t>
-      </w:r>
-      <w:proofErr w:type="spellEnd"/>
-      <w:r>
-        <w:t xml:space="preserve"> </w:t>
-      </w:r>
-      <w:proofErr w:type="spellStart"/>
-      <w:r>
-        <w:t>Testing</w:t>
-      </w:r>
-      <w:proofErr w:type="spellEnd"/>
-      <w:r>
-        <w:t xml:space="preserve"> Library para focar nos testes de comportamento</w:t>
+        <w:t xml:space="preserve"> React Testing Library para focar nos testes de comportamento</w:t>
       </w:r>
       <w:r>
         <w:t>.</w:t>
@@ -10185,15 +8759,7 @@
         <w:t>ação</w:t>
       </w:r>
       <w:r>
-        <w:t xml:space="preserve"> da solução foi centralizado no </w:t>
-      </w:r>
-      <w:proofErr w:type="spellStart"/>
-      <w:r>
-        <w:t>Git</w:t>
-      </w:r>
-      <w:proofErr w:type="spellEnd"/>
-      <w:r>
-        <w:t>, um sistema de controle de versões, e está publicamente disponível.</w:t>
+        <w:t xml:space="preserve"> da solução foi centralizado no Git, um sistema de controle de versões, e está publicamente disponível.</w:t>
       </w:r>
     </w:p>
     <w:p>
@@ -10230,31 +8796,7 @@
         <w:pStyle w:val="CorpodoTexto"/>
       </w:pPr>
       <w:r>
-        <w:t xml:space="preserve">Seguindo a estratégia de versionamento, descrita no capítulo 5 deste documento, a </w:t>
-      </w:r>
-      <w:proofErr w:type="spellStart"/>
-      <w:r>
-        <w:t>branch</w:t>
-      </w:r>
-      <w:proofErr w:type="spellEnd"/>
-      <w:r>
-        <w:t xml:space="preserve"> </w:t>
-      </w:r>
-      <w:proofErr w:type="spellStart"/>
-      <w:r>
-        <w:t>main</w:t>
-      </w:r>
-      <w:proofErr w:type="spellEnd"/>
-      <w:r>
-        <w:t xml:space="preserve"> representa o estado de desenvolvimento mais atual. As versões estáveis estão marcadas como “Releases” (associadas a </w:t>
-      </w:r>
-      <w:proofErr w:type="spellStart"/>
-      <w:r>
-        <w:t>tags</w:t>
-      </w:r>
-      <w:proofErr w:type="spellEnd"/>
-      <w:r>
-        <w:t xml:space="preserve"> de versão, como</w:t>
+        <w:t>Seguindo a estratégia de versionamento, descrita no capítulo 5 deste documento, a branch main representa o estado de desenvolvimento mais atual. As versões estáveis estão marcadas como “Releases” (associadas a tags de versão, como</w:t>
       </w:r>
       <w:r>
         <w:t>: 1.0.0 por exemplo) para fácil identificação.</w:t>
@@ -10320,15 +8862,7 @@
         <w:pStyle w:val="CorpodoTexto"/>
       </w:pPr>
       <w:r>
-        <w:t xml:space="preserve">O principal artefato de conteúdo do projeto – o banco de dados de 1140 perguntas e suas respectivas fontes formatadas no padrão ABNT – também está </w:t>
-      </w:r>
-      <w:proofErr w:type="spellStart"/>
-      <w:r>
-        <w:t>versionado</w:t>
-      </w:r>
-      <w:proofErr w:type="spellEnd"/>
-      <w:r>
-        <w:t>.</w:t>
+        <w:t>O principal artefato de conteúdo do projeto – o banco de dados de 1140 perguntas e suas respectivas fontes formatadas no padrão ABNT – também está versionado.</w:t>
       </w:r>
     </w:p>
     <w:p>
@@ -10490,37 +9024,13 @@
         <w:t xml:space="preserve"> do autor</w:t>
       </w:r>
       <w:r>
-        <w:t xml:space="preserve">. Vindo de uma década de experiência consolidada em desenvolvimento </w:t>
-      </w:r>
-      <w:proofErr w:type="spellStart"/>
-      <w:r>
-        <w:t>back-end</w:t>
-      </w:r>
-      <w:proofErr w:type="spellEnd"/>
-      <w:r>
-        <w:t>,</w:t>
+        <w:t>. Vindo de uma década de experiência consolidada em desenvolvimento back-end,</w:t>
       </w:r>
       <w:r>
         <w:t xml:space="preserve"> </w:t>
       </w:r>
       <w:r>
-        <w:t>a interação com o ecossistema de front-</w:t>
-      </w:r>
-      <w:proofErr w:type="spellStart"/>
-      <w:r>
-        <w:t>end</w:t>
-      </w:r>
-      <w:proofErr w:type="spellEnd"/>
-      <w:r>
-        <w:t xml:space="preserve"> moderno era, até então, limitada e superficial. O curso forneceu a base teórica necessária sobre arquitetura de software, metodologias ágeis e o funcionamento de </w:t>
-      </w:r>
-      <w:proofErr w:type="spellStart"/>
-      <w:r>
-        <w:t>stacks</w:t>
-      </w:r>
-      <w:proofErr w:type="spellEnd"/>
-      <w:r>
-        <w:t xml:space="preserve"> modernas, que antes eram uma </w:t>
+        <w:t xml:space="preserve">a interação com o ecossistema de front-end moderno era, até então, limitada e superficial. O curso forneceu a base teórica necessária sobre arquitetura de software, metodologias ágeis e o funcionamento de stacks modernas, que antes eram uma </w:t>
       </w:r>
       <w:r>
         <w:t>incógnita</w:t>
@@ -10534,15 +9044,7 @@
         <w:pStyle w:val="CorpodoTexto"/>
       </w:pPr>
       <w:r>
-        <w:t xml:space="preserve">O desenvolvimento do </w:t>
-      </w:r>
-      <w:proofErr w:type="spellStart"/>
-      <w:r>
-        <w:t>Quizelo</w:t>
-      </w:r>
-      <w:proofErr w:type="spellEnd"/>
-      <w:r>
-        <w:t xml:space="preserve"> foi o catalisador para solidificar essa teoria. O desafio (como detalhado no </w:t>
+        <w:t xml:space="preserve">O desenvolvimento do Quizelo foi o catalisador para solidificar essa teoria. O desafio (como detalhado no </w:t>
       </w:r>
       <w:r>
         <w:t>c</w:t>
@@ -10560,130 +9062,66 @@
         <w:t xml:space="preserve"> deste documento</w:t>
       </w:r>
       <w:r>
-        <w:t xml:space="preserve">) era claro: traduzir a lógica de programação de </w:t>
-      </w:r>
-      <w:proofErr w:type="spellStart"/>
-      <w:r>
-        <w:t>back-end</w:t>
-      </w:r>
-      <w:proofErr w:type="spellEnd"/>
+        <w:t xml:space="preserve">) era claro: traduzir a lógica de programação de back-end </w:t>
+      </w:r>
+      <w:r>
+        <w:t xml:space="preserve">do autor </w:t>
+      </w:r>
+      <w:r>
+        <w:t xml:space="preserve">para o paradigma declarativo e reativo do React. A dificuldade inicial não estava </w:t>
+      </w:r>
+      <w:r>
+        <w:t>n</w:t>
+      </w:r>
+      <w:r>
+        <w:t>o que fazer, mas em como fazer da "maneira React" – a gestão de estado, o ciclo de vida do componente e a configuração do ambiente (Vite, Tailwind).</w:t>
+      </w:r>
+    </w:p>
+    <w:p>
+      <w:pPr>
+        <w:pStyle w:val="CorpodoTexto"/>
+      </w:pPr>
+      <w:r>
+        <w:t xml:space="preserve">Este projeto cumpriu integralmente seus objetivos. </w:t>
+      </w:r>
+      <w:r>
+        <w:t xml:space="preserve">Foi concluído </w:t>
+      </w:r>
+      <w:r>
+        <w:t xml:space="preserve">não apenas </w:t>
+      </w:r>
+      <w:r>
+        <w:t xml:space="preserve">o </w:t>
+      </w:r>
+      <w:r>
+        <w:t>desenvol</w:t>
+      </w:r>
+      <w:r>
+        <w:t>vimento</w:t>
+      </w:r>
+      <w:r>
+        <w:t xml:space="preserve"> de</w:t>
+      </w:r>
+      <w:r>
+        <w:t xml:space="preserve"> uma aplicação funcional, mas também </w:t>
+      </w:r>
+      <w:r>
+        <w:t>o aprofundamento de conhecimento</w:t>
+      </w:r>
       <w:r>
         <w:t xml:space="preserve"> </w:t>
       </w:r>
       <w:r>
-        <w:t xml:space="preserve">do autor </w:t>
-      </w:r>
-      <w:r>
-        <w:t xml:space="preserve">para o paradigma declarativo e reativo do </w:t>
-      </w:r>
-      <w:proofErr w:type="spellStart"/>
-      <w:r>
-        <w:t>React</w:t>
-      </w:r>
-      <w:proofErr w:type="spellEnd"/>
-      <w:r>
-        <w:t xml:space="preserve">. A dificuldade inicial não estava </w:t>
-      </w:r>
-      <w:r>
         <w:t>n</w:t>
       </w:r>
       <w:r>
-        <w:t xml:space="preserve">o que fazer, mas em como fazer da "maneira </w:t>
-      </w:r>
-      <w:proofErr w:type="spellStart"/>
-      <w:r>
-        <w:t>React</w:t>
-      </w:r>
-      <w:proofErr w:type="spellEnd"/>
-      <w:r>
-        <w:t xml:space="preserve">" – a gestão de estado, o ciclo de vida do componente e a configuração do ambiente (Vite, </w:t>
-      </w:r>
-      <w:proofErr w:type="spellStart"/>
-      <w:r>
-        <w:t>Tailwind</w:t>
-      </w:r>
-      <w:proofErr w:type="spellEnd"/>
-      <w:r>
-        <w:t>).</w:t>
-      </w:r>
-    </w:p>
-    <w:p>
-      <w:pPr>
-        <w:pStyle w:val="CorpodoTexto"/>
-      </w:pPr>
-      <w:r>
-        <w:t xml:space="preserve">Este projeto cumpriu integralmente seus objetivos. </w:t>
-      </w:r>
-      <w:r>
-        <w:t xml:space="preserve">Foi concluído </w:t>
-      </w:r>
-      <w:r>
-        <w:t xml:space="preserve">não apenas </w:t>
-      </w:r>
-      <w:r>
-        <w:t xml:space="preserve">o </w:t>
-      </w:r>
-      <w:r>
-        <w:t>desenvol</w:t>
-      </w:r>
-      <w:r>
-        <w:t>vimento</w:t>
-      </w:r>
-      <w:r>
-        <w:t xml:space="preserve"> de</w:t>
-      </w:r>
-      <w:r>
-        <w:t xml:space="preserve"> uma aplicação funcional, mas também </w:t>
-      </w:r>
-      <w:r>
-        <w:t>o aprofundamento de conhecimento</w:t>
-      </w:r>
-      <w:r>
-        <w:t xml:space="preserve"> </w:t>
-      </w:r>
-      <w:r>
-        <w:t>n</w:t>
-      </w:r>
-      <w:r>
-        <w:t xml:space="preserve">o </w:t>
-      </w:r>
-      <w:proofErr w:type="spellStart"/>
-      <w:r>
-        <w:t>stack</w:t>
-      </w:r>
-      <w:proofErr w:type="spellEnd"/>
-      <w:r>
-        <w:t xml:space="preserve"> proposto. A arquitetura de </w:t>
+        <w:t xml:space="preserve">o stack proposto. A arquitetura de </w:t>
       </w:r>
       <w:r>
         <w:t>carregamento sob demanda</w:t>
       </w:r>
       <w:r>
-        <w:t xml:space="preserve"> das perguntas, por exemplo, foi uma solução de performance que exigiu a aplicação direta dos conceitos de </w:t>
-      </w:r>
-      <w:proofErr w:type="spellStart"/>
-      <w:r>
-        <w:t>fetch</w:t>
-      </w:r>
-      <w:proofErr w:type="spellEnd"/>
-      <w:r>
-        <w:t xml:space="preserve"> assíncrono e </w:t>
-      </w:r>
-      <w:proofErr w:type="spellStart"/>
-      <w:r>
-        <w:t>useEffect</w:t>
-      </w:r>
-      <w:proofErr w:type="spellEnd"/>
-      <w:r>
-        <w:t xml:space="preserve">. A utilização do </w:t>
-      </w:r>
-      <w:proofErr w:type="spellStart"/>
-      <w:r>
-        <w:t>Tailwind</w:t>
-      </w:r>
-      <w:proofErr w:type="spellEnd"/>
-      <w:r>
-        <w:t xml:space="preserve"> CSS provou ser um acelerador massivo, permitindo um foco na lógica do componente sem sacrificar a qualidade visual.</w:t>
+        <w:t xml:space="preserve"> das perguntas, por exemplo, foi uma solução de performance que exigiu a aplicação direta dos conceitos de fetch assíncrono e useEffect. A utilização do Tailwind CSS provou ser um acelerador massivo, permitindo um foco na lógica do componente sem sacrificar a qualidade visual.</w:t>
       </w:r>
     </w:p>
     <w:p>
@@ -10693,7 +9131,6 @@
       <w:r>
         <w:t xml:space="preserve">Como expectativas futuras, esta formação qualifica o autor para atuar de forma muito mais completa como um desenvolvedor </w:t>
       </w:r>
-      <w:proofErr w:type="spellStart"/>
       <w:r>
         <w:rPr>
           <w:i/>
@@ -10701,49 +9138,16 @@
         </w:rPr>
         <w:t>full-stack</w:t>
       </w:r>
-      <w:proofErr w:type="spellEnd"/>
-      <w:r>
-        <w:t>. A capacidade de não apenas construir a API (</w:t>
-      </w:r>
-      <w:proofErr w:type="spellStart"/>
-      <w:r>
-        <w:t>back-end</w:t>
-      </w:r>
-      <w:proofErr w:type="spellEnd"/>
-      <w:r>
-        <w:t xml:space="preserve">), mas também de </w:t>
-      </w:r>
-      <w:proofErr w:type="spellStart"/>
-      <w:r>
-        <w:t>prototipar</w:t>
-      </w:r>
-      <w:proofErr w:type="spellEnd"/>
-      <w:r>
-        <w:t xml:space="preserve"> e desenvolver a interface de usuário (front-</w:t>
-      </w:r>
-      <w:proofErr w:type="spellStart"/>
-      <w:r>
-        <w:t>end</w:t>
-      </w:r>
-      <w:proofErr w:type="spellEnd"/>
-      <w:r>
-        <w:t>) com ferramentas modernas é um diferencial de mercado inestimável.</w:t>
-      </w:r>
-    </w:p>
-    <w:p>
-      <w:pPr>
-        <w:pStyle w:val="CorpodoTexto"/>
-      </w:pPr>
-      <w:r>
-        <w:t xml:space="preserve">Além das expectativas profissionais do autor, o </w:t>
-      </w:r>
-      <w:proofErr w:type="spellStart"/>
-      <w:r>
-        <w:t>Quizelo</w:t>
-      </w:r>
-      <w:proofErr w:type="spellEnd"/>
-      <w:r>
-        <w:t xml:space="preserve"> foi arquitetado com a escalabilidade em mente, permitindo que o projeto evolua de um MVP acadêmico para uma plataforma de </w:t>
+      <w:r>
+        <w:t>. A capacidade de não apenas construir a API (back-end), mas também de prototipar e desenvolver a interface de usuário (front-end) com ferramentas modernas é um diferencial de mercado inestimável.</w:t>
+      </w:r>
+    </w:p>
+    <w:p>
+      <w:pPr>
+        <w:pStyle w:val="CorpodoTexto"/>
+      </w:pPr>
+      <w:r>
+        <w:t xml:space="preserve">Além das expectativas profissionais do autor, o Quizelo foi arquitetado com a escalabilidade em mente, permitindo que o projeto evolua de um MVP acadêmico para uma plataforma de </w:t>
       </w:r>
       <w:r>
         <w:t xml:space="preserve">social </w:t>
@@ -10943,15 +9347,7 @@
         <w:t>A Arte do Game Design: o livro das lentes</w:t>
       </w:r>
       <w:r>
-        <w:t xml:space="preserve">. 2. ed. Tradução de Giácomo Figueredo. São Paulo: </w:t>
-      </w:r>
-      <w:proofErr w:type="spellStart"/>
-      <w:r>
-        <w:t>Blucher</w:t>
-      </w:r>
-      <w:proofErr w:type="spellEnd"/>
-      <w:r>
-        <w:t>, 2011.</w:t>
+        <w:t>. 2. ed. Tradução de Giácomo Figueredo. São Paulo: Blucher, 2011.</w:t>
       </w:r>
     </w:p>
     <w:p>
@@ -10963,134 +9359,18 @@
       <w:pPr>
         <w:pStyle w:val="CorpodaReferncia"/>
       </w:pPr>
-      <w:proofErr w:type="gramStart"/>
-      <w:r>
-        <w:t>KAHOOT!.</w:t>
-      </w:r>
-      <w:proofErr w:type="gramEnd"/>
-      <w:r>
-        <w:t xml:space="preserve"> </w:t>
-      </w:r>
-      <w:proofErr w:type="spellStart"/>
+      <w:r>
+        <w:t xml:space="preserve">KAHOOT!. </w:t>
+      </w:r>
       <w:r>
         <w:rPr>
           <w:i/>
           <w:iCs/>
         </w:rPr>
-        <w:t>Kahoot</w:t>
-      </w:r>
-      <w:proofErr w:type="spellEnd"/>
-      <w:r>
-        <w:rPr>
-          <w:i/>
-          <w:iCs/>
-        </w:rPr>
-        <w:t xml:space="preserve">! ASA </w:t>
-      </w:r>
-      <w:proofErr w:type="spellStart"/>
-      <w:r>
-        <w:rPr>
-          <w:i/>
-          <w:iCs/>
-        </w:rPr>
-        <w:t>announces</w:t>
-      </w:r>
-      <w:proofErr w:type="spellEnd"/>
-      <w:r>
-        <w:rPr>
-          <w:i/>
-          <w:iCs/>
-        </w:rPr>
-        <w:t xml:space="preserve"> </w:t>
-      </w:r>
-      <w:proofErr w:type="spellStart"/>
-      <w:r>
-        <w:rPr>
-          <w:i/>
-          <w:iCs/>
-        </w:rPr>
-        <w:t>fourth</w:t>
-      </w:r>
-      <w:proofErr w:type="spellEnd"/>
-      <w:r>
-        <w:rPr>
-          <w:i/>
-          <w:iCs/>
-        </w:rPr>
-        <w:t xml:space="preserve"> </w:t>
-      </w:r>
-      <w:proofErr w:type="spellStart"/>
-      <w:r>
-        <w:rPr>
-          <w:i/>
-          <w:iCs/>
-        </w:rPr>
-        <w:t>quarter</w:t>
-      </w:r>
-      <w:proofErr w:type="spellEnd"/>
-      <w:r>
-        <w:rPr>
-          <w:i/>
-          <w:iCs/>
-        </w:rPr>
-        <w:t xml:space="preserve"> </w:t>
-      </w:r>
-      <w:proofErr w:type="spellStart"/>
-      <w:r>
-        <w:rPr>
-          <w:i/>
-          <w:iCs/>
-        </w:rPr>
-        <w:t>and</w:t>
-      </w:r>
-      <w:proofErr w:type="spellEnd"/>
-      <w:r>
-        <w:rPr>
-          <w:i/>
-          <w:iCs/>
-        </w:rPr>
-        <w:t xml:space="preserve"> full </w:t>
-      </w:r>
-      <w:proofErr w:type="spellStart"/>
-      <w:r>
-        <w:rPr>
-          <w:i/>
-          <w:iCs/>
-        </w:rPr>
-        <w:t>year</w:t>
-      </w:r>
-      <w:proofErr w:type="spellEnd"/>
-      <w:r>
-        <w:rPr>
-          <w:i/>
-          <w:iCs/>
-        </w:rPr>
-        <w:t xml:space="preserve"> 2023 financial </w:t>
-      </w:r>
-      <w:proofErr w:type="spellStart"/>
-      <w:r>
-        <w:rPr>
-          <w:i/>
-          <w:iCs/>
-        </w:rPr>
-        <w:t>results</w:t>
-      </w:r>
-      <w:proofErr w:type="spellEnd"/>
-      <w:r>
-        <w:t xml:space="preserve">. [Press Release]. Oslo: </w:t>
-      </w:r>
-      <w:proofErr w:type="spellStart"/>
-      <w:proofErr w:type="gramStart"/>
-      <w:r>
-        <w:t>Kahoot</w:t>
-      </w:r>
-      <w:proofErr w:type="spellEnd"/>
-      <w:r>
-        <w:t>!,</w:t>
-      </w:r>
-      <w:proofErr w:type="gramEnd"/>
-      <w:r>
-        <w:t xml:space="preserve"> 29 fev. 2024. Disponível em: </w:t>
+        <w:t>Kahoot! ASA announces fourth quarter and full year 2023 financial results</w:t>
+      </w:r>
+      <w:r>
+        <w:t xml:space="preserve">. [Press Release]. Oslo: Kahoot!, 29 fev. 2024. Disponível em: </w:t>
       </w:r>
       <w:hyperlink r:id="rId26" w:tgtFrame="_blank" w:history="1">
         <w:r>
@@ -11121,23 +9401,7 @@
           <w:i/>
           <w:iCs/>
         </w:rPr>
-        <w:t xml:space="preserve">Top Trivia Apps </w:t>
-      </w:r>
-      <w:proofErr w:type="spellStart"/>
-      <w:r>
-        <w:rPr>
-          <w:i/>
-          <w:iCs/>
-        </w:rPr>
-        <w:t>Worldwide</w:t>
-      </w:r>
-      <w:proofErr w:type="spellEnd"/>
-      <w:r>
-        <w:rPr>
-          <w:i/>
-          <w:iCs/>
-        </w:rPr>
-        <w:t xml:space="preserve"> for 2023</w:t>
+        <w:t>Top Trivia Apps Worldwide for 2023</w:t>
       </w:r>
       <w:r>
         <w:t xml:space="preserve">. São Francisco: Sensor Tower, 2024. Disponível em: </w:t>
@@ -11171,98 +9435,10 @@
           <w:i/>
           <w:iCs/>
         </w:rPr>
-        <w:t xml:space="preserve">Mobile trivia games </w:t>
-      </w:r>
-      <w:proofErr w:type="spellStart"/>
-      <w:r>
-        <w:rPr>
-          <w:i/>
-          <w:iCs/>
-        </w:rPr>
-        <w:t>market</w:t>
-      </w:r>
-      <w:proofErr w:type="spellEnd"/>
-      <w:r>
-        <w:rPr>
-          <w:i/>
-          <w:iCs/>
-        </w:rPr>
-        <w:t xml:space="preserve"> </w:t>
-      </w:r>
-      <w:proofErr w:type="spellStart"/>
-      <w:r>
-        <w:rPr>
-          <w:i/>
-          <w:iCs/>
-        </w:rPr>
-        <w:t>size</w:t>
-      </w:r>
-      <w:proofErr w:type="spellEnd"/>
-      <w:r>
-        <w:rPr>
-          <w:i/>
-          <w:iCs/>
-        </w:rPr>
-        <w:t xml:space="preserve"> </w:t>
-      </w:r>
-      <w:proofErr w:type="spellStart"/>
-      <w:r>
-        <w:rPr>
-          <w:i/>
-          <w:iCs/>
-        </w:rPr>
-        <w:t>worldwide</w:t>
-      </w:r>
-      <w:proofErr w:type="spellEnd"/>
-      <w:r>
-        <w:rPr>
-          <w:i/>
-          <w:iCs/>
-        </w:rPr>
-        <w:t xml:space="preserve"> </w:t>
-      </w:r>
-      <w:proofErr w:type="spellStart"/>
-      <w:r>
-        <w:rPr>
-          <w:i/>
-          <w:iCs/>
-        </w:rPr>
-        <w:t>from</w:t>
-      </w:r>
-      <w:proofErr w:type="spellEnd"/>
-      <w:r>
-        <w:rPr>
-          <w:i/>
-          <w:iCs/>
-        </w:rPr>
-        <w:t xml:space="preserve"> 2023 </w:t>
-      </w:r>
-      <w:proofErr w:type="spellStart"/>
-      <w:r>
-        <w:rPr>
-          <w:i/>
-          <w:iCs/>
-        </w:rPr>
-        <w:t>to</w:t>
-      </w:r>
-      <w:proofErr w:type="spellEnd"/>
-      <w:r>
-        <w:rPr>
-          <w:i/>
-          <w:iCs/>
-        </w:rPr>
-        <w:t xml:space="preserve"> 2030</w:t>
-      </w:r>
-      <w:r>
-        <w:t xml:space="preserve">. Hamburgo: </w:t>
-      </w:r>
-      <w:proofErr w:type="spellStart"/>
-      <w:r>
-        <w:t>Statista</w:t>
-      </w:r>
-      <w:proofErr w:type="spellEnd"/>
-      <w:r>
-        <w:t xml:space="preserve">, 2024. Disponível em: </w:t>
+        <w:t>Mobile trivia games market size worldwide from 2023 to 2030</w:t>
+      </w:r>
+      <w:r>
+        <w:t xml:space="preserve">. Hamburgo: Statista, 2024. Disponível em: </w:t>
       </w:r>
       <w:hyperlink r:id="rId28" w:tgtFrame="_blank" w:history="1">
         <w:r>
@@ -11293,49 +9469,8 @@
           <w:i/>
           <w:iCs/>
         </w:rPr>
-        <w:t xml:space="preserve">The New York Times </w:t>
-      </w:r>
-      <w:proofErr w:type="spellStart"/>
-      <w:r>
-        <w:rPr>
-          <w:i/>
-          <w:iCs/>
-        </w:rPr>
-        <w:t>Company</w:t>
-      </w:r>
-      <w:proofErr w:type="spellEnd"/>
-      <w:r>
-        <w:rPr>
-          <w:i/>
-          <w:iCs/>
-        </w:rPr>
-        <w:t xml:space="preserve"> Reports </w:t>
-      </w:r>
-      <w:proofErr w:type="spellStart"/>
-      <w:r>
-        <w:rPr>
-          <w:i/>
-          <w:iCs/>
-        </w:rPr>
-        <w:t>First-Quarter</w:t>
-      </w:r>
-      <w:proofErr w:type="spellEnd"/>
-      <w:r>
-        <w:rPr>
-          <w:i/>
-          <w:iCs/>
-        </w:rPr>
-        <w:t xml:space="preserve"> 2024 </w:t>
-      </w:r>
-      <w:proofErr w:type="spellStart"/>
-      <w:r>
-        <w:rPr>
-          <w:i/>
-          <w:iCs/>
-        </w:rPr>
-        <w:t>Results</w:t>
-      </w:r>
-      <w:proofErr w:type="spellEnd"/>
+        <w:t>The New York Times Company Reports First-Quarter 2024 Results</w:t>
+      </w:r>
       <w:r>
         <w:t xml:space="preserve">. [Press Release]. Nova York: The New York Times, 8 maio 2024. Disponível em: </w:t>
       </w:r>
@@ -11361,144 +9496,40 @@
         <w:pStyle w:val="CorpodaReferncia"/>
       </w:pPr>
       <w:r>
-        <w:t xml:space="preserve">BENSON, Jim; DEMARIA BARRY, </w:t>
-      </w:r>
-      <w:proofErr w:type="spellStart"/>
-      <w:r>
-        <w:t>Tonianne</w:t>
-      </w:r>
-      <w:proofErr w:type="spellEnd"/>
-      <w:r>
-        <w:t xml:space="preserve">. </w:t>
+        <w:t xml:space="preserve">BENSON, Jim; DEMARIA BARRY, Tonianne. </w:t>
       </w:r>
       <w:r>
         <w:rPr>
           <w:i/>
           <w:iCs/>
         </w:rPr>
-        <w:t xml:space="preserve">Personal </w:t>
-      </w:r>
-      <w:proofErr w:type="spellStart"/>
+        <w:t>Personal Kanban: Mapping Work | Navigating Life</w:t>
+      </w:r>
+      <w:r>
+        <w:t>. Seattle: Modus Cooperandi Press, 2011.</w:t>
+      </w:r>
+    </w:p>
+    <w:p>
+      <w:pPr>
+        <w:pStyle w:val="CorpodaReferncia"/>
+      </w:pPr>
+    </w:p>
+    <w:p>
+      <w:pPr>
+        <w:pStyle w:val="CorpodaReferncia"/>
+      </w:pPr>
+      <w:r>
+        <w:t xml:space="preserve">MDN WEB DOCS. </w:t>
+      </w:r>
       <w:r>
         <w:rPr>
           <w:i/>
           <w:iCs/>
         </w:rPr>
-        <w:t>Kanban</w:t>
-      </w:r>
-      <w:proofErr w:type="spellEnd"/>
-      <w:r>
-        <w:rPr>
-          <w:i/>
-          <w:iCs/>
-        </w:rPr>
-        <w:t xml:space="preserve">: Mapping </w:t>
-      </w:r>
-      <w:proofErr w:type="spellStart"/>
-      <w:r>
-        <w:rPr>
-          <w:i/>
-          <w:iCs/>
-        </w:rPr>
-        <w:t>Work</w:t>
-      </w:r>
-      <w:proofErr w:type="spellEnd"/>
-      <w:r>
-        <w:rPr>
-          <w:i/>
-          <w:iCs/>
-        </w:rPr>
-        <w:t xml:space="preserve"> | </w:t>
-      </w:r>
-      <w:proofErr w:type="spellStart"/>
-      <w:r>
-        <w:rPr>
-          <w:i/>
-          <w:iCs/>
-        </w:rPr>
-        <w:t>Navigating</w:t>
-      </w:r>
-      <w:proofErr w:type="spellEnd"/>
-      <w:r>
-        <w:rPr>
-          <w:i/>
-          <w:iCs/>
-        </w:rPr>
-        <w:t xml:space="preserve"> Life</w:t>
-      </w:r>
-      <w:r>
-        <w:t xml:space="preserve">. Seattle: Modus </w:t>
-      </w:r>
-      <w:proofErr w:type="spellStart"/>
-      <w:r>
-        <w:t>Cooperandi</w:t>
-      </w:r>
-      <w:proofErr w:type="spellEnd"/>
-      <w:r>
-        <w:t xml:space="preserve"> Press, 2011.</w:t>
-      </w:r>
-    </w:p>
-    <w:p>
-      <w:pPr>
-        <w:pStyle w:val="CorpodaReferncia"/>
-      </w:pPr>
-    </w:p>
-    <w:p>
-      <w:pPr>
-        <w:pStyle w:val="CorpodaReferncia"/>
-      </w:pPr>
-      <w:r>
-        <w:t xml:space="preserve">MDN WEB DOCS. </w:t>
-      </w:r>
-      <w:r>
-        <w:rPr>
-          <w:i/>
-          <w:iCs/>
-        </w:rPr>
-        <w:t>Single-</w:t>
-      </w:r>
-      <w:proofErr w:type="spellStart"/>
-      <w:r>
-        <w:rPr>
-          <w:i/>
-          <w:iCs/>
-        </w:rPr>
-        <w:t>page</w:t>
-      </w:r>
-      <w:proofErr w:type="spellEnd"/>
-      <w:r>
-        <w:rPr>
-          <w:i/>
-          <w:iCs/>
-        </w:rPr>
-        <w:t xml:space="preserve"> </w:t>
-      </w:r>
-      <w:proofErr w:type="spellStart"/>
-      <w:r>
-        <w:rPr>
-          <w:i/>
-          <w:iCs/>
-        </w:rPr>
-        <w:t>application</w:t>
-      </w:r>
-      <w:proofErr w:type="spellEnd"/>
-      <w:r>
-        <w:rPr>
-          <w:i/>
-          <w:iCs/>
-        </w:rPr>
-        <w:t xml:space="preserve"> (SPA)</w:t>
-      </w:r>
-      <w:r>
-        <w:t>. [</w:t>
-      </w:r>
-      <w:proofErr w:type="spellStart"/>
-      <w:r>
-        <w:t>S.l</w:t>
-      </w:r>
-      <w:proofErr w:type="spellEnd"/>
-      <w:r>
-        <w:t xml:space="preserve">.]: Mozilla, 2025. Disponível em: </w:t>
+        <w:t>Single-page application (SPA)</w:t>
+      </w:r>
+      <w:r>
+        <w:t xml:space="preserve">. [S.l.]: Mozilla, 2025. Disponível em: </w:t>
       </w:r>
       <w:hyperlink r:id="rId30" w:tgtFrame="_blank" w:history="1">
         <w:r>
@@ -11523,15 +9554,7 @@
         <w:jc w:val="left"/>
       </w:pPr>
       <w:r>
-        <w:t xml:space="preserve">VIEIRA NETO, Severino. </w:t>
-      </w:r>
-      <w:proofErr w:type="spellStart"/>
-      <w:r>
-        <w:t>Quizelo</w:t>
-      </w:r>
-      <w:proofErr w:type="spellEnd"/>
-      <w:r>
-        <w:t xml:space="preserve">: O Labirinto do Saber. Versão 1.0.0. [S.I.]: GitHub, 2025. Repositório de software. Disponível em: </w:t>
+        <w:t xml:space="preserve">VIEIRA NETO, Severino. Quizelo: O Labirinto do Saber. Versão 1.0.0. [S.I.]: GitHub, 2025. Repositório de software. Disponível em: </w:t>
       </w:r>
       <w:hyperlink r:id="rId31" w:history="1">
         <w:r>
@@ -11567,15 +9590,7 @@
         <w:t>Modelo de linguagem grande</w:t>
       </w:r>
       <w:r>
-        <w:t xml:space="preserve">. Mountain </w:t>
-      </w:r>
-      <w:proofErr w:type="spellStart"/>
-      <w:r>
-        <w:t>View</w:t>
-      </w:r>
-      <w:proofErr w:type="spellEnd"/>
-      <w:r>
-        <w:t xml:space="preserve">, CA: Google, 2025. Disponível em: </w:t>
+        <w:t xml:space="preserve">. Mountain View, CA: Google, 2025. Disponível em: </w:t>
       </w:r>
       <w:hyperlink r:id="rId32" w:tgtFrame="_blank" w:history="1">
         <w:r>
@@ -13859,15 +11874,6 @@
   </w:num>
   <w:num w:numId="17" w16cid:durableId="1772554572">
     <w:abstractNumId w:val="13"/>
-    <w:lvlOverride w:ilvl="0"/>
-    <w:lvlOverride w:ilvl="1"/>
-    <w:lvlOverride w:ilvl="2"/>
-    <w:lvlOverride w:ilvl="3"/>
-    <w:lvlOverride w:ilvl="4"/>
-    <w:lvlOverride w:ilvl="5"/>
-    <w:lvlOverride w:ilvl="6"/>
-    <w:lvlOverride w:ilvl="7"/>
-    <w:lvlOverride w:ilvl="8"/>
   </w:num>
 </w:numbering>
 </file>
@@ -14387,6 +12393,7 @@
   <w:style w:type="character" w:default="1" w:styleId="Fontepargpadro">
     <w:name w:val="Default Paragraph Font"/>
     <w:uiPriority w:val="1"/>
+    <w:semiHidden/>
     <w:unhideWhenUsed/>
   </w:style>
   <w:style w:type="table" w:default="1" w:styleId="Tabelanormal">

</xml_diff>

<commit_message>
Atualizacao do projeto pratico e conclusao inicial do README
</commit_message>
<xml_diff>
--- a/docs/projeto-pratico.docx
+++ b/docs/projeto-pratico.docx
@@ -759,6 +759,14 @@
               <w:color w:val="2F5496" w:themeColor="accent1" w:themeShade="BF"/>
               <w:sz w:val="24"/>
               <w:szCs w:val="24"/>
+              <w14:textFill>
+                <w14:solidFill>
+                  <w14:schemeClr w14:val="accent1">
+                    <w14:lumMod w14:val="75000"/>
+                    <w14:lumMod w14:val="75000"/>
+                  </w14:schemeClr>
+                </w14:solidFill>
+              </w14:textFill>
             </w:rPr>
           </w:pPr>
         </w:p>
@@ -1143,7 +1151,19 @@
               <w:rPr>
                 <w:rStyle w:val="Hyperlink"/>
               </w:rPr>
-              <w:t>Utilizar o framework Tailwind</w:t>
+              <w:t>Utiliza</w:t>
+            </w:r>
+            <w:r>
+              <w:rPr>
+                <w:rStyle w:val="Hyperlink"/>
+              </w:rPr>
+              <w:t>ção</w:t>
+            </w:r>
+            <w:r>
+              <w:rPr>
+                <w:rStyle w:val="Hyperlink"/>
+              </w:rPr>
+              <w:t xml:space="preserve"> o framework Tailwind</w:t>
             </w:r>
             <w:r>
               <w:rPr>
@@ -1208,7 +1228,19 @@
               <w:rPr>
                 <w:rStyle w:val="Hyperlink"/>
               </w:rPr>
-              <w:t>Utilizar o Vite</w:t>
+              <w:t>Utiliza</w:t>
+            </w:r>
+            <w:r>
+              <w:rPr>
+                <w:rStyle w:val="Hyperlink"/>
+              </w:rPr>
+              <w:t>ção</w:t>
+            </w:r>
+            <w:r>
+              <w:rPr>
+                <w:rStyle w:val="Hyperlink"/>
+              </w:rPr>
+              <w:t xml:space="preserve"> o Vite</w:t>
             </w:r>
             <w:r>
               <w:rPr>
@@ -2801,14 +2833,6 @@
         <w:p>
           <w:pPr>
             <w:pStyle w:val="Sumrio1"/>
-            <w:rPr>
-              <w:rFonts w:asciiTheme="minorHAnsi" w:eastAsiaTheme="minorEastAsia" w:hAnsiTheme="minorHAnsi"/>
-              <w:b w:val="0"/>
-              <w:caps w:val="0"/>
-              <w:sz w:val="22"/>
-              <w:szCs w:val="22"/>
-              <w:lang w:eastAsia="pt-BR"/>
-            </w:rPr>
           </w:pPr>
           <w:hyperlink w:anchor="_Toc122038697" w:history="1">
             <w:r>
@@ -2833,6 +2857,186 @@
                 <w:rStyle w:val="Hyperlink"/>
               </w:rPr>
               <w:t>Registros das evidências do projeto</w:t>
+            </w:r>
+            <w:r>
+              <w:rPr>
+                <w:webHidden/>
+              </w:rPr>
+              <w:tab/>
+            </w:r>
+            <w:r>
+              <w:rPr>
+                <w:webHidden/>
+              </w:rPr>
+              <w:t>23</w:t>
+            </w:r>
+          </w:hyperlink>
+        </w:p>
+        <w:p>
+          <w:pPr>
+            <w:pStyle w:val="Sumrio2"/>
+          </w:pPr>
+          <w:hyperlink w:anchor="_Toc122038687" w:history="1">
+            <w:r>
+              <w:rPr>
+                <w:rStyle w:val="Hyperlink"/>
+              </w:rPr>
+              <w:t>9</w:t>
+            </w:r>
+            <w:r>
+              <w:rPr>
+                <w:rStyle w:val="Hyperlink"/>
+              </w:rPr>
+              <w:t>.1.</w:t>
+            </w:r>
+            <w:r>
+              <w:rPr>
+                <w:rFonts w:asciiTheme="minorHAnsi" w:eastAsiaTheme="minorEastAsia" w:hAnsiTheme="minorHAnsi" w:cstheme="minorBidi"/>
+                <w:b w:val="0"/>
+                <w:bCs w:val="0"/>
+                <w:sz w:val="22"/>
+                <w:szCs w:val="22"/>
+                <w:lang w:eastAsia="pt-BR"/>
+              </w:rPr>
+              <w:tab/>
+            </w:r>
+            <w:r>
+              <w:rPr>
+                <w:rStyle w:val="Hyperlink"/>
+              </w:rPr>
+              <w:t>Repositório do Código-Fonte</w:t>
+            </w:r>
+            <w:r>
+              <w:rPr>
+                <w:webHidden/>
+              </w:rPr>
+              <w:tab/>
+            </w:r>
+            <w:r>
+              <w:rPr>
+                <w:webHidden/>
+              </w:rPr>
+              <w:t>23</w:t>
+            </w:r>
+          </w:hyperlink>
+        </w:p>
+        <w:p>
+          <w:pPr>
+            <w:pStyle w:val="Sumrio2"/>
+          </w:pPr>
+          <w:hyperlink w:anchor="_Toc122038687" w:history="1">
+            <w:r>
+              <w:rPr>
+                <w:rStyle w:val="Hyperlink"/>
+              </w:rPr>
+              <w:t>9</w:t>
+            </w:r>
+            <w:r>
+              <w:rPr>
+                <w:rStyle w:val="Hyperlink"/>
+              </w:rPr>
+              <w:t>.</w:t>
+            </w:r>
+            <w:r>
+              <w:rPr>
+                <w:rStyle w:val="Hyperlink"/>
+              </w:rPr>
+              <w:t>2</w:t>
+            </w:r>
+            <w:r>
+              <w:rPr>
+                <w:rStyle w:val="Hyperlink"/>
+              </w:rPr>
+              <w:t>.</w:t>
+            </w:r>
+            <w:r>
+              <w:rPr>
+                <w:rFonts w:asciiTheme="minorHAnsi" w:eastAsiaTheme="minorEastAsia" w:hAnsiTheme="minorHAnsi" w:cstheme="minorBidi"/>
+                <w:b w:val="0"/>
+                <w:bCs w:val="0"/>
+                <w:sz w:val="22"/>
+                <w:szCs w:val="22"/>
+                <w:lang w:eastAsia="pt-BR"/>
+              </w:rPr>
+              <w:tab/>
+            </w:r>
+            <w:r>
+              <w:rPr>
+                <w:rStyle w:val="Hyperlink"/>
+              </w:rPr>
+              <w:t>Documentação</w:t>
+            </w:r>
+            <w:r>
+              <w:rPr>
+                <w:rStyle w:val="Hyperlink"/>
+              </w:rPr>
+              <w:t xml:space="preserve"> </w:t>
+            </w:r>
+            <w:r>
+              <w:rPr>
+                <w:rStyle w:val="Hyperlink"/>
+              </w:rPr>
+              <w:t>do Projeto</w:t>
+            </w:r>
+            <w:r>
+              <w:rPr>
+                <w:webHidden/>
+              </w:rPr>
+              <w:tab/>
+            </w:r>
+            <w:r>
+              <w:rPr>
+                <w:webHidden/>
+              </w:rPr>
+              <w:t>23</w:t>
+            </w:r>
+          </w:hyperlink>
+        </w:p>
+        <w:p>
+          <w:pPr>
+            <w:pStyle w:val="Sumrio2"/>
+          </w:pPr>
+          <w:hyperlink w:anchor="_Toc122038687" w:history="1">
+            <w:r>
+              <w:rPr>
+                <w:rStyle w:val="Hyperlink"/>
+              </w:rPr>
+              <w:t>9</w:t>
+            </w:r>
+            <w:r>
+              <w:rPr>
+                <w:rStyle w:val="Hyperlink"/>
+              </w:rPr>
+              <w:t>.</w:t>
+            </w:r>
+            <w:r>
+              <w:rPr>
+                <w:rStyle w:val="Hyperlink"/>
+              </w:rPr>
+              <w:t>3</w:t>
+            </w:r>
+            <w:r>
+              <w:rPr>
+                <w:rStyle w:val="Hyperlink"/>
+              </w:rPr>
+              <w:t>.</w:t>
+            </w:r>
+            <w:r>
+              <w:rPr>
+                <w:rFonts w:asciiTheme="minorHAnsi" w:eastAsiaTheme="minorEastAsia" w:hAnsiTheme="minorHAnsi" w:cstheme="minorBidi"/>
+                <w:b w:val="0"/>
+                <w:bCs w:val="0"/>
+                <w:sz w:val="22"/>
+                <w:szCs w:val="22"/>
+                <w:lang w:eastAsia="pt-BR"/>
+              </w:rPr>
+              <w:tab/>
+            </w:r>
+            <w:r>
+              <w:rPr>
+                <w:rStyle w:val="Hyperlink"/>
+              </w:rPr>
+              <w:t>Base de Dados</w:t>
             </w:r>
             <w:r>
               <w:rPr>
@@ -7476,6 +7680,9 @@
       <w:r>
         <w:t xml:space="preserve"> Cada arquivo contém um array de 60 objetos de perguntas</w:t>
       </w:r>
+      <w:r>
+        <w:t>.</w:t>
+      </w:r>
     </w:p>
     <w:p>
       <w:pPr>
@@ -8358,14 +8565,11 @@
         <w:ind w:left="1418" w:hanging="284"/>
       </w:pPr>
       <w:r>
-        <w:t>Curadoria</w:t>
-      </w:r>
-      <w:r>
         <w:rPr>
           <w:b/>
           <w:bCs/>
         </w:rPr>
-        <w:t>:</w:t>
+        <w:t>Curadoria:</w:t>
       </w:r>
       <w:r>
         <w:t xml:space="preserve"> Cada pergunta foi criada </w:t>
@@ -8387,14 +8591,11 @@
         <w:ind w:left="1418" w:hanging="284"/>
       </w:pPr>
       <w:r>
-        <w:t>Verificação de Fontes</w:t>
-      </w:r>
-      <w:r>
         <w:rPr>
           <w:b/>
           <w:bCs/>
         </w:rPr>
-        <w:t>:</w:t>
+        <w:t>Verificação de Fontes:</w:t>
       </w:r>
       <w:r>
         <w:t xml:space="preserve"> Cada pergunta (incluindo as opções) foi validada contra fonte</w:t>
@@ -8428,7 +8629,14 @@
         <w:ind w:left="1418" w:hanging="284"/>
       </w:pPr>
       <w:r>
-        <w:t xml:space="preserve">Padronização ABNT: </w:t>
+        <w:rPr>
+          <w:b/>
+          <w:bCs/>
+        </w:rPr>
+        <w:t>Padronização ABNT:</w:t>
+      </w:r>
+      <w:r>
+        <w:t xml:space="preserve"> </w:t>
       </w:r>
       <w:r>
         <w:t>Em cada pergunta, sua</w:t>
@@ -8504,14 +8712,11 @@
         <w:ind w:left="1418" w:hanging="284"/>
       </w:pPr>
       <w:r>
-        <w:t>Testes Unitários</w:t>
-      </w:r>
-      <w:r>
         <w:rPr>
           <w:b/>
           <w:bCs/>
         </w:rPr>
-        <w:t>:</w:t>
+        <w:t>Testes Unitários:</w:t>
       </w:r>
       <w:r>
         <w:t xml:space="preserve"> Validar as funções de embaralhamento, para garantir que ela retorna o número correto de itens e em ordem aleatória</w:t>
@@ -12393,7 +12598,6 @@
   <w:style w:type="character" w:default="1" w:styleId="Fontepargpadro">
     <w:name w:val="Default Paragraph Font"/>
     <w:uiPriority w:val="1"/>
-    <w:semiHidden/>
     <w:unhideWhenUsed/>
   </w:style>
   <w:style w:type="table" w:default="1" w:styleId="Tabelanormal">

</xml_diff>